<commit_message>
wip : Vorbereitung Versuch 1: fertig mit Vorbereitungsaufgaben. NEXT : pdf Dokument erstellen ...
</commit_message>
<xml_diff>
--- a/__Versuch_1/Vorbereitung/HBS-Laborbericht_V1_Fahem_Khaled.docx
+++ b/__Versuch_1/Vorbereitung/HBS-Laborbericht_V1_Fahem_Khaled.docx
@@ -10,32 +10,32 @@
           <w:bCs/>
           <w:sz w:val="36"/>
           <w:szCs w:val="36"/>
-        </w:rPr>
-      </w:pPr>
-      <w:proofErr w:type="spellStart"/>
+          <w:lang w:val="de-DE"/>
+        </w:rPr>
+      </w:pPr>
       <w:r>
         <w:rPr>
           <w:b/>
           <w:bCs/>
           <w:sz w:val="36"/>
           <w:szCs w:val="36"/>
-        </w:rPr>
-        <w:t>Laborversuch</w:t>
-      </w:r>
-      <w:proofErr w:type="spellEnd"/>
-      <w:r>
+          <w:lang w:val="de-DE"/>
+        </w:rPr>
+        <w:t>Laborversuch 1</w:t>
+      </w:r>
+    </w:p>
+    <w:p>
+      <w:pPr>
+        <w:jc w:val="center"/>
         <w:rPr>
           <w:b/>
           <w:bCs/>
           <w:sz w:val="36"/>
           <w:szCs w:val="36"/>
-        </w:rPr>
-        <w:t xml:space="preserve"> 1</w:t>
-      </w:r>
-    </w:p>
-    <w:p>
-      <w:pPr>
-        <w:jc w:val="center"/>
+          <w:lang w:val="de-DE"/>
+        </w:rPr>
+      </w:pPr>
+      <w:r>
         <w:rPr>
           <w:b/>
           <w:bCs/>
@@ -43,8 +43,12 @@
           <w:szCs w:val="36"/>
           <w:lang w:val="de-DE"/>
         </w:rPr>
-      </w:pPr>
-      <w:r>
+        <w:t>Einführung Laborsystem und Entwurfssoftware / RTL</w:t>
+      </w:r>
+    </w:p>
+    <w:p>
+      <w:pPr>
+        <w:jc w:val="center"/>
         <w:rPr>
           <w:b/>
           <w:bCs/>
@@ -52,19 +56,6 @@
           <w:szCs w:val="36"/>
           <w:lang w:val="de-DE"/>
         </w:rPr>
-        <w:t>Einführung Laborsystem und Entwurfssoftware / RTL</w:t>
-      </w:r>
-    </w:p>
-    <w:p>
-      <w:pPr>
-        <w:jc w:val="center"/>
-        <w:rPr>
-          <w:b/>
-          <w:bCs/>
-          <w:sz w:val="36"/>
-          <w:szCs w:val="36"/>
-          <w:lang w:val="de-DE"/>
-        </w:rPr>
       </w:pPr>
     </w:p>
     <w:p>
@@ -112,6 +103,40 @@
           <w:lang w:val="de-DE"/>
         </w:rPr>
         <w:t>V3</w:t>
+      </w:r>
+      <w:r>
+        <w:rPr>
+          <w:sz w:val="24"/>
+          <w:szCs w:val="24"/>
+          <w:lang w:val="de-DE"/>
+        </w:rPr>
+        <w:t>)</w:t>
+      </w:r>
+    </w:p>
+    <w:p>
+      <w:pPr>
+        <w:pStyle w:val="Heading1"/>
+        <w:rPr>
+          <w:color w:val="404040" w:themeColor="text1" w:themeTint="BF"/>
+        </w:rPr>
+      </w:pPr>
+      <w:r>
+        <w:rPr>
+          <w:color w:val="404040" w:themeColor="text1" w:themeTint="BF"/>
+        </w:rPr>
+        <w:t>Wie reagiert der Zähler counter4 auf das Taktsignal? Reagiert der Zähler auf den</w:t>
+      </w:r>
+      <w:r>
+        <w:rPr>
+          <w:color w:val="404040" w:themeColor="text1" w:themeTint="BF"/>
+        </w:rPr>
+        <w:t xml:space="preserve"> </w:t>
+      </w:r>
+      <w:r>
+        <w:rPr>
+          <w:color w:val="404040" w:themeColor="text1" w:themeTint="BF"/>
+        </w:rPr>
+        <w:t>Pegel oder auf eine Flanke des Taktsignals?</w:t>
       </w:r>
     </w:p>
     <w:p>
@@ -119,8 +144,2633 @@
         <w:pStyle w:val="ListParagraph"/>
         <w:numPr>
           <w:ilvl w:val="0"/>
-          <w:numId w:val="1"/>
+          <w:numId w:val="2"/>
         </w:numPr>
+        <w:rPr>
+          <w:sz w:val="24"/>
+          <w:szCs w:val="24"/>
+          <w:lang w:val="de-DE"/>
+        </w:rPr>
+      </w:pPr>
+      <w:r>
+        <w:rPr>
+          <w:sz w:val="24"/>
+          <w:szCs w:val="24"/>
+          <w:lang w:val="de-DE"/>
+        </w:rPr>
+        <w:t xml:space="preserve">Im Normalfall würde der </w:t>
+      </w:r>
+      <w:r>
+        <w:rPr>
+          <w:i/>
+          <w:iCs/>
+          <w:sz w:val="24"/>
+          <w:szCs w:val="24"/>
+          <w:lang w:val="de-DE"/>
+        </w:rPr>
+        <w:t>counter4</w:t>
+      </w:r>
+      <w:r>
+        <w:rPr>
+          <w:sz w:val="24"/>
+          <w:szCs w:val="24"/>
+          <w:lang w:val="de-DE"/>
+        </w:rPr>
+        <w:t xml:space="preserve"> auf eine steigende Flanke und </w:t>
+      </w:r>
+      <w:r>
+        <w:rPr>
+          <w:i/>
+          <w:iCs/>
+          <w:sz w:val="24"/>
+          <w:szCs w:val="24"/>
+          <w:lang w:val="de-DE"/>
+        </w:rPr>
+        <w:t>q</w:t>
+      </w:r>
+      <w:r>
+        <w:rPr>
+          <w:sz w:val="24"/>
+          <w:szCs w:val="24"/>
+          <w:lang w:val="de-DE"/>
+        </w:rPr>
+        <w:t xml:space="preserve"> um 2 inkrementiert.</w:t>
+      </w:r>
+    </w:p>
+    <w:p>
+      <w:pPr>
+        <w:pStyle w:val="ListParagraph"/>
+        <w:ind w:left="1080"/>
+        <w:rPr>
+          <w:sz w:val="24"/>
+          <w:szCs w:val="24"/>
+          <w:lang w:val="de-DE"/>
+        </w:rPr>
+      </w:pPr>
+      <w:r>
+        <w:rPr>
+          <w:sz w:val="24"/>
+          <w:szCs w:val="24"/>
+          <w:lang w:val="de-DE"/>
+        </w:rPr>
+        <w:t>Jedoch sind syntaktische /semantische Fehler enthalten, wodurch die Funktion nicht</w:t>
+      </w:r>
+      <w:r>
+        <w:rPr>
+          <w:sz w:val="24"/>
+          <w:szCs w:val="24"/>
+          <w:lang w:val="de-DE"/>
+        </w:rPr>
+        <w:t xml:space="preserve"> </w:t>
+      </w:r>
+      <w:r>
+        <w:rPr>
+          <w:sz w:val="24"/>
+          <w:szCs w:val="24"/>
+          <w:lang w:val="de-DE"/>
+        </w:rPr>
+        <w:t>gegeben ist.</w:t>
+      </w:r>
+    </w:p>
+    <w:p>
+      <w:pPr>
+        <w:pStyle w:val="ListParagraph"/>
+        <w:ind w:left="1080"/>
+        <w:rPr>
+          <w:sz w:val="24"/>
+          <w:szCs w:val="24"/>
+          <w:lang w:val="de-DE"/>
+        </w:rPr>
+      </w:pPr>
+    </w:p>
+    <w:p>
+      <w:pPr>
+        <w:pStyle w:val="ListParagraph"/>
+        <w:ind w:left="1080"/>
+        <w:jc w:val="center"/>
+        <w:rPr>
+          <w:sz w:val="24"/>
+          <w:szCs w:val="24"/>
+          <w:lang w:val="de-DE"/>
+        </w:rPr>
+      </w:pPr>
+      <w:r>
+        <w:rPr>
+          <w:noProof/>
+          <w:sz w:val="24"/>
+          <w:szCs w:val="24"/>
+          <w:lang w:val="de-DE"/>
+        </w:rPr>
+        <w:drawing>
+          <wp:inline distT="0" distB="0" distL="0" distR="0" wp14:anchorId="26E9DDE8" wp14:editId="175F9AED">
+            <wp:extent cx="5972175" cy="2152650"/>
+            <wp:effectExtent l="0" t="0" r="9525" b="0"/>
+            <wp:docPr id="1" name="Picture 1"/>
+            <wp:cNvGraphicFramePr>
+              <a:graphicFrameLocks xmlns:a="http://schemas.openxmlformats.org/drawingml/2006/main" noChangeAspect="1"/>
+            </wp:cNvGraphicFramePr>
+            <a:graphic xmlns:a="http://schemas.openxmlformats.org/drawingml/2006/main">
+              <a:graphicData uri="http://schemas.openxmlformats.org/drawingml/2006/picture">
+                <pic:pic xmlns:pic="http://schemas.openxmlformats.org/drawingml/2006/picture">
+                  <pic:nvPicPr>
+                    <pic:cNvPr id="0" name="Picture 1"/>
+                    <pic:cNvPicPr>
+                      <a:picLocks noChangeAspect="1" noChangeArrowheads="1"/>
+                    </pic:cNvPicPr>
+                  </pic:nvPicPr>
+                  <pic:blipFill>
+                    <a:blip r:embed="rId5">
+                      <a:extLst>
+                        <a:ext uri="{28A0092B-C50C-407E-A947-70E740481C1C}">
+                          <a14:useLocalDpi xmlns:a14="http://schemas.microsoft.com/office/drawing/2010/main" val="0"/>
+                        </a:ext>
+                      </a:extLst>
+                    </a:blip>
+                    <a:srcRect/>
+                    <a:stretch>
+                      <a:fillRect/>
+                    </a:stretch>
+                  </pic:blipFill>
+                  <pic:spPr bwMode="auto">
+                    <a:xfrm>
+                      <a:off x="0" y="0"/>
+                      <a:ext cx="5972175" cy="2152650"/>
+                    </a:xfrm>
+                    <a:prstGeom prst="rect">
+                      <a:avLst/>
+                    </a:prstGeom>
+                    <a:noFill/>
+                    <a:ln>
+                      <a:noFill/>
+                    </a:ln>
+                  </pic:spPr>
+                </pic:pic>
+              </a:graphicData>
+            </a:graphic>
+          </wp:inline>
+        </w:drawing>
+      </w:r>
+    </w:p>
+    <w:p>
+      <w:pPr>
+        <w:pStyle w:val="ListParagraph"/>
+        <w:ind w:left="1080"/>
+        <w:rPr>
+          <w:sz w:val="24"/>
+          <w:szCs w:val="24"/>
+          <w:lang w:val="de-DE"/>
+        </w:rPr>
+      </w:pPr>
+    </w:p>
+    <w:p>
+      <w:pPr>
+        <w:pStyle w:val="ListParagraph"/>
+        <w:rPr>
+          <w:sz w:val="24"/>
+          <w:szCs w:val="24"/>
+          <w:lang w:val="de-DE"/>
+        </w:rPr>
+      </w:pPr>
+    </w:p>
+    <w:p>
+      <w:pPr>
+        <w:pStyle w:val="ListParagraph"/>
+        <w:rPr>
+          <w:sz w:val="24"/>
+          <w:szCs w:val="24"/>
+          <w:lang w:val="de-DE"/>
+        </w:rPr>
+      </w:pPr>
+      <w:r>
+        <w:rPr>
+          <w:sz w:val="24"/>
+          <w:szCs w:val="24"/>
+          <w:lang w:val="de-DE"/>
+        </w:rPr>
+        <w:t xml:space="preserve">Zeile </w:t>
+      </w:r>
+      <w:proofErr w:type="gramStart"/>
+      <w:r>
+        <w:rPr>
+          <w:sz w:val="24"/>
+          <w:szCs w:val="24"/>
+          <w:lang w:val="de-DE"/>
+        </w:rPr>
+        <w:t>25 :</w:t>
+      </w:r>
+      <w:proofErr w:type="gramEnd"/>
+      <w:r>
+        <w:rPr>
+          <w:sz w:val="24"/>
+          <w:szCs w:val="24"/>
+          <w:lang w:val="de-DE"/>
+        </w:rPr>
+        <w:t xml:space="preserve"> </w:t>
+      </w:r>
+      <w:r>
+        <w:rPr>
+          <w:sz w:val="24"/>
+          <w:szCs w:val="24"/>
+          <w:lang w:val="de-DE"/>
+        </w:rPr>
+        <w:t xml:space="preserve">Stellt sicher dass der </w:t>
+      </w:r>
+      <w:r>
+        <w:rPr>
+          <w:i/>
+          <w:iCs/>
+          <w:sz w:val="24"/>
+          <w:szCs w:val="24"/>
+          <w:lang w:val="de-DE"/>
+        </w:rPr>
+        <w:t>counter4</w:t>
+      </w:r>
+      <w:r>
+        <w:rPr>
+          <w:sz w:val="24"/>
+          <w:szCs w:val="24"/>
+          <w:lang w:val="de-DE"/>
+        </w:rPr>
+        <w:t xml:space="preserve">  </w:t>
+      </w:r>
+      <w:r>
+        <w:rPr>
+          <w:sz w:val="24"/>
+          <w:szCs w:val="24"/>
+          <w:lang w:val="de-DE"/>
+        </w:rPr>
+        <w:t>auf eine steigende Flanke reagiert.</w:t>
+      </w:r>
+    </w:p>
+    <w:p>
+      <w:pPr>
+        <w:pStyle w:val="ListParagraph"/>
+        <w:rPr>
+          <w:sz w:val="24"/>
+          <w:szCs w:val="24"/>
+          <w:lang w:val="de-DE"/>
+        </w:rPr>
+      </w:pPr>
+      <w:r>
+        <w:rPr>
+          <w:sz w:val="24"/>
+          <w:szCs w:val="24"/>
+          <w:lang w:val="de-DE"/>
+        </w:rPr>
+        <w:t xml:space="preserve">Zeile </w:t>
+      </w:r>
+      <w:proofErr w:type="gramStart"/>
+      <w:r>
+        <w:rPr>
+          <w:sz w:val="24"/>
+          <w:szCs w:val="24"/>
+          <w:lang w:val="de-DE"/>
+        </w:rPr>
+        <w:t>32 :</w:t>
+      </w:r>
+      <w:proofErr w:type="gramEnd"/>
+      <w:r>
+        <w:rPr>
+          <w:sz w:val="24"/>
+          <w:szCs w:val="24"/>
+          <w:lang w:val="de-DE"/>
+        </w:rPr>
+        <w:t xml:space="preserve"> </w:t>
+      </w:r>
+      <w:r>
+        <w:rPr>
+          <w:sz w:val="24"/>
+          <w:szCs w:val="24"/>
+          <w:lang w:val="de-DE"/>
+        </w:rPr>
+        <w:t xml:space="preserve">das Signal </w:t>
+      </w:r>
+      <w:proofErr w:type="spellStart"/>
+      <w:r>
+        <w:rPr>
+          <w:i/>
+          <w:iCs/>
+          <w:sz w:val="24"/>
+          <w:szCs w:val="24"/>
+          <w:lang w:val="de-DE"/>
+        </w:rPr>
+        <w:t>q_ns</w:t>
+      </w:r>
+      <w:proofErr w:type="spellEnd"/>
+      <w:r>
+        <w:rPr>
+          <w:sz w:val="24"/>
+          <w:szCs w:val="24"/>
+          <w:lang w:val="de-DE"/>
+        </w:rPr>
+        <w:t xml:space="preserve"> wird um 2 </w:t>
+      </w:r>
+      <w:r>
+        <w:rPr>
+          <w:sz w:val="24"/>
+          <w:szCs w:val="24"/>
+          <w:lang w:val="de-DE"/>
+        </w:rPr>
+        <w:t>inkrementiert</w:t>
+      </w:r>
+      <w:r>
+        <w:rPr>
+          <w:sz w:val="24"/>
+          <w:szCs w:val="24"/>
+          <w:lang w:val="de-DE"/>
+        </w:rPr>
+        <w:t>.</w:t>
+      </w:r>
+    </w:p>
+    <w:p>
+      <w:pPr>
+        <w:pStyle w:val="ListParagraph"/>
+        <w:rPr>
+          <w:sz w:val="24"/>
+          <w:szCs w:val="24"/>
+          <w:lang w:val="de-DE"/>
+        </w:rPr>
+      </w:pPr>
+    </w:p>
+    <w:p>
+      <w:pPr>
+        <w:pStyle w:val="ListParagraph"/>
+        <w:rPr>
+          <w:sz w:val="24"/>
+          <w:szCs w:val="24"/>
+          <w:lang w:val="de-DE"/>
+        </w:rPr>
+      </w:pPr>
+    </w:p>
+    <w:p>
+      <w:pPr>
+        <w:pStyle w:val="Heading1"/>
+        <w:rPr>
+          <w:color w:val="404040" w:themeColor="text1" w:themeTint="BF"/>
+        </w:rPr>
+      </w:pPr>
+      <w:r>
+        <w:rPr>
+          <w:color w:val="404040" w:themeColor="text1" w:themeTint="BF"/>
+        </w:rPr>
+        <w:t xml:space="preserve">Wie reagiert der Zähler counter4 auf das </w:t>
+      </w:r>
+      <w:proofErr w:type="spellStart"/>
+      <w:r>
+        <w:rPr>
+          <w:color w:val="404040" w:themeColor="text1" w:themeTint="BF"/>
+        </w:rPr>
+        <w:t>Resetsignal</w:t>
+      </w:r>
+      <w:proofErr w:type="spellEnd"/>
+      <w:r>
+        <w:rPr>
+          <w:color w:val="404040" w:themeColor="text1" w:themeTint="BF"/>
+        </w:rPr>
+        <w:t>? Reagiert der Zähler auf</w:t>
+      </w:r>
+      <w:r>
+        <w:rPr>
+          <w:color w:val="404040" w:themeColor="text1" w:themeTint="BF"/>
+        </w:rPr>
+        <w:t xml:space="preserve"> </w:t>
+      </w:r>
+      <w:r>
+        <w:rPr>
+          <w:color w:val="404040" w:themeColor="text1" w:themeTint="BF"/>
+        </w:rPr>
+        <w:t xml:space="preserve">den Pegel oder auf eine Flanke des </w:t>
+      </w:r>
+      <w:proofErr w:type="spellStart"/>
+      <w:r>
+        <w:rPr>
+          <w:color w:val="404040" w:themeColor="text1" w:themeTint="BF"/>
+        </w:rPr>
+        <w:t>Resetsignals</w:t>
+      </w:r>
+      <w:proofErr w:type="spellEnd"/>
+      <w:r>
+        <w:rPr>
+          <w:color w:val="404040" w:themeColor="text1" w:themeTint="BF"/>
+        </w:rPr>
+        <w:t>?</w:t>
+      </w:r>
+    </w:p>
+    <w:p>
+      <w:pPr>
+        <w:pStyle w:val="ListParagraph"/>
+        <w:numPr>
+          <w:ilvl w:val="0"/>
+          <w:numId w:val="2"/>
+        </w:numPr>
+        <w:rPr>
+          <w:sz w:val="24"/>
+          <w:szCs w:val="24"/>
+          <w:lang w:val="de-DE"/>
+        </w:rPr>
+      </w:pPr>
+      <w:r>
+        <w:rPr>
+          <w:sz w:val="24"/>
+          <w:szCs w:val="24"/>
+          <w:lang w:val="de-DE"/>
+        </w:rPr>
+        <w:t xml:space="preserve">Sobald </w:t>
+      </w:r>
+      <w:proofErr w:type="spellStart"/>
+      <w:r>
+        <w:rPr>
+          <w:sz w:val="24"/>
+          <w:szCs w:val="24"/>
+          <w:lang w:val="de-DE"/>
+        </w:rPr>
+        <w:t>Reset</w:t>
+      </w:r>
+      <w:proofErr w:type="spellEnd"/>
+      <w:r>
+        <w:rPr>
+          <w:sz w:val="24"/>
+          <w:szCs w:val="24"/>
+          <w:lang w:val="de-DE"/>
+        </w:rPr>
+        <w:t xml:space="preserve"> auf 1 gesetzt wird</w:t>
+      </w:r>
+      <w:r>
+        <w:rPr>
+          <w:sz w:val="24"/>
+          <w:szCs w:val="24"/>
+          <w:lang w:val="de-DE"/>
+        </w:rPr>
+        <w:t xml:space="preserve"> (Zeile 23</w:t>
+      </w:r>
+      <w:proofErr w:type="gramStart"/>
+      <w:r>
+        <w:rPr>
+          <w:sz w:val="24"/>
+          <w:szCs w:val="24"/>
+          <w:lang w:val="de-DE"/>
+        </w:rPr>
+        <w:t xml:space="preserve">) </w:t>
+      </w:r>
+      <w:r>
+        <w:rPr>
+          <w:sz w:val="24"/>
+          <w:szCs w:val="24"/>
+          <w:lang w:val="de-DE"/>
+        </w:rPr>
+        <w:t>,</w:t>
+      </w:r>
+      <w:proofErr w:type="gramEnd"/>
+      <w:r>
+        <w:rPr>
+          <w:sz w:val="24"/>
+          <w:szCs w:val="24"/>
+          <w:lang w:val="de-DE"/>
+        </w:rPr>
+        <w:t xml:space="preserve"> wird </w:t>
+      </w:r>
+      <w:r>
+        <w:rPr>
+          <w:i/>
+          <w:iCs/>
+          <w:sz w:val="24"/>
+          <w:szCs w:val="24"/>
+          <w:lang w:val="de-DE"/>
+        </w:rPr>
+        <w:t>q</w:t>
+      </w:r>
+      <w:r>
+        <w:rPr>
+          <w:sz w:val="24"/>
+          <w:szCs w:val="24"/>
+          <w:lang w:val="de-DE"/>
+        </w:rPr>
+        <w:t xml:space="preserve"> (</w:t>
+      </w:r>
+      <w:r>
+        <w:rPr>
+          <w:sz w:val="24"/>
+          <w:szCs w:val="24"/>
+          <w:lang w:val="de-DE"/>
+        </w:rPr>
+        <w:t xml:space="preserve">4 </w:t>
+      </w:r>
+      <w:r>
+        <w:rPr>
+          <w:sz w:val="24"/>
+          <w:szCs w:val="24"/>
+          <w:lang w:val="de-DE"/>
+        </w:rPr>
+        <w:t xml:space="preserve">Bits) auf 0 gesetzt (Ausgänge). Wenn </w:t>
+      </w:r>
+      <w:proofErr w:type="spellStart"/>
+      <w:r>
+        <w:rPr>
+          <w:sz w:val="24"/>
+          <w:szCs w:val="24"/>
+          <w:lang w:val="de-DE"/>
+        </w:rPr>
+        <w:t>Reset</w:t>
+      </w:r>
+      <w:proofErr w:type="spellEnd"/>
+      <w:r>
+        <w:rPr>
+          <w:sz w:val="24"/>
+          <w:szCs w:val="24"/>
+          <w:lang w:val="de-DE"/>
+        </w:rPr>
+        <w:t xml:space="preserve"> auf 0 ist</w:t>
+      </w:r>
+      <w:r>
+        <w:rPr>
+          <w:sz w:val="24"/>
+          <w:szCs w:val="24"/>
+          <w:lang w:val="de-DE"/>
+        </w:rPr>
+        <w:t xml:space="preserve"> </w:t>
+      </w:r>
+      <w:r>
+        <w:rPr>
+          <w:sz w:val="24"/>
+          <w:szCs w:val="24"/>
+          <w:lang w:val="de-DE"/>
+        </w:rPr>
+        <w:t>wird eine andere Bedingung geprüft.</w:t>
+      </w:r>
+    </w:p>
+    <w:p>
+      <w:pPr>
+        <w:pStyle w:val="ListParagraph"/>
+        <w:ind w:left="1080"/>
+        <w:rPr>
+          <w:sz w:val="24"/>
+          <w:szCs w:val="24"/>
+          <w:lang w:val="de-DE"/>
+        </w:rPr>
+      </w:pPr>
+    </w:p>
+    <w:p>
+      <w:pPr>
+        <w:pStyle w:val="ListParagraph"/>
+        <w:ind w:left="1080"/>
+        <w:jc w:val="center"/>
+        <w:rPr>
+          <w:sz w:val="24"/>
+          <w:szCs w:val="24"/>
+          <w:lang w:val="de-DE"/>
+        </w:rPr>
+      </w:pPr>
+      <w:r>
+        <w:rPr>
+          <w:noProof/>
+          <w:sz w:val="24"/>
+          <w:szCs w:val="24"/>
+          <w:lang w:val="de-DE"/>
+        </w:rPr>
+        <w:drawing>
+          <wp:inline distT="0" distB="0" distL="0" distR="0" wp14:anchorId="5224C51A" wp14:editId="42DA3973">
+            <wp:extent cx="5381625" cy="1476375"/>
+            <wp:effectExtent l="0" t="0" r="9525" b="9525"/>
+            <wp:docPr id="2" name="Picture 2"/>
+            <wp:cNvGraphicFramePr>
+              <a:graphicFrameLocks xmlns:a="http://schemas.openxmlformats.org/drawingml/2006/main" noChangeAspect="1"/>
+            </wp:cNvGraphicFramePr>
+            <a:graphic xmlns:a="http://schemas.openxmlformats.org/drawingml/2006/main">
+              <a:graphicData uri="http://schemas.openxmlformats.org/drawingml/2006/picture">
+                <pic:pic xmlns:pic="http://schemas.openxmlformats.org/drawingml/2006/picture">
+                  <pic:nvPicPr>
+                    <pic:cNvPr id="0" name="Picture 2"/>
+                    <pic:cNvPicPr>
+                      <a:picLocks noChangeAspect="1" noChangeArrowheads="1"/>
+                    </pic:cNvPicPr>
+                  </pic:nvPicPr>
+                  <pic:blipFill>
+                    <a:blip r:embed="rId6">
+                      <a:extLst>
+                        <a:ext uri="{28A0092B-C50C-407E-A947-70E740481C1C}">
+                          <a14:useLocalDpi xmlns:a14="http://schemas.microsoft.com/office/drawing/2010/main" val="0"/>
+                        </a:ext>
+                      </a:extLst>
+                    </a:blip>
+                    <a:srcRect/>
+                    <a:stretch>
+                      <a:fillRect/>
+                    </a:stretch>
+                  </pic:blipFill>
+                  <pic:spPr bwMode="auto">
+                    <a:xfrm>
+                      <a:off x="0" y="0"/>
+                      <a:ext cx="5381625" cy="1476375"/>
+                    </a:xfrm>
+                    <a:prstGeom prst="rect">
+                      <a:avLst/>
+                    </a:prstGeom>
+                    <a:noFill/>
+                    <a:ln>
+                      <a:noFill/>
+                    </a:ln>
+                  </pic:spPr>
+                </pic:pic>
+              </a:graphicData>
+            </a:graphic>
+          </wp:inline>
+        </w:drawing>
+      </w:r>
+    </w:p>
+    <w:p>
+      <w:pPr>
+        <w:rPr>
+          <w:sz w:val="24"/>
+          <w:szCs w:val="24"/>
+          <w:lang w:val="de-DE"/>
+        </w:rPr>
+      </w:pPr>
+      <w:r>
+        <w:rPr>
+          <w:sz w:val="24"/>
+          <w:szCs w:val="24"/>
+          <w:lang w:val="de-DE"/>
+        </w:rPr>
+        <w:lastRenderedPageBreak/>
+        <w:tab/>
+      </w:r>
+    </w:p>
+    <w:p>
+      <w:pPr>
+        <w:pStyle w:val="Heading1"/>
+        <w:rPr>
+          <w:color w:val="404040" w:themeColor="text1" w:themeTint="BF"/>
+        </w:rPr>
+      </w:pPr>
+      <w:r>
+        <w:rPr>
+          <w:color w:val="404040" w:themeColor="text1" w:themeTint="BF"/>
+        </w:rPr>
+        <w:t xml:space="preserve">Wie heißen die Signale in der </w:t>
+      </w:r>
+      <w:proofErr w:type="spellStart"/>
+      <w:r>
+        <w:rPr>
+          <w:color w:val="404040" w:themeColor="text1" w:themeTint="BF"/>
+        </w:rPr>
+        <w:t>Testbench</w:t>
+      </w:r>
+      <w:proofErr w:type="spellEnd"/>
+      <w:r>
+        <w:rPr>
+          <w:color w:val="404040" w:themeColor="text1" w:themeTint="BF"/>
+        </w:rPr>
+        <w:t xml:space="preserve"> (nicht die Ports der Komponente counter4!), die</w:t>
+      </w:r>
+      <w:r>
+        <w:rPr>
+          <w:color w:val="404040" w:themeColor="text1" w:themeTint="BF"/>
+        </w:rPr>
+        <w:t xml:space="preserve"> </w:t>
+      </w:r>
+      <w:r>
+        <w:rPr>
+          <w:color w:val="404040" w:themeColor="text1" w:themeTint="BF"/>
+        </w:rPr>
+        <w:t xml:space="preserve">an den Takt- und </w:t>
+      </w:r>
+      <w:proofErr w:type="spellStart"/>
+      <w:r>
+        <w:rPr>
+          <w:color w:val="404040" w:themeColor="text1" w:themeTint="BF"/>
+        </w:rPr>
+        <w:t>Reseteingang</w:t>
+      </w:r>
+      <w:proofErr w:type="spellEnd"/>
+      <w:r>
+        <w:rPr>
+          <w:color w:val="404040" w:themeColor="text1" w:themeTint="BF"/>
+        </w:rPr>
+        <w:t xml:space="preserve"> des Zählers angeschlossen sind?</w:t>
+      </w:r>
+    </w:p>
+    <w:p>
+      <w:pPr>
+        <w:pStyle w:val="ListParagraph"/>
+        <w:numPr>
+          <w:ilvl w:val="0"/>
+          <w:numId w:val="2"/>
+        </w:numPr>
+        <w:rPr>
+          <w:lang w:val="de-DE"/>
+        </w:rPr>
+      </w:pPr>
+      <w:proofErr w:type="spellStart"/>
+      <w:r>
+        <w:rPr>
+          <w:i/>
+          <w:iCs/>
+          <w:lang w:val="de-DE"/>
+        </w:rPr>
+        <w:t>tb_clk</w:t>
+      </w:r>
+      <w:proofErr w:type="spellEnd"/>
+      <w:r>
+        <w:rPr>
+          <w:lang w:val="de-DE"/>
+        </w:rPr>
+        <w:t xml:space="preserve"> und </w:t>
+      </w:r>
+      <w:proofErr w:type="spellStart"/>
+      <w:r>
+        <w:rPr>
+          <w:i/>
+          <w:iCs/>
+          <w:lang w:val="de-DE"/>
+        </w:rPr>
+        <w:t>tb_reset</w:t>
+      </w:r>
+      <w:proofErr w:type="spellEnd"/>
+      <w:r>
+        <w:rPr>
+          <w:lang w:val="de-DE"/>
+        </w:rPr>
+        <w:t xml:space="preserve"> heißen die Signale.</w:t>
+      </w:r>
+      <w:r>
+        <w:rPr>
+          <w:lang w:val="de-DE"/>
+        </w:rPr>
+        <w:t xml:space="preserve"> (Zeile 33 und 34)</w:t>
+      </w:r>
+      <w:r>
+        <w:rPr>
+          <w:lang w:val="de-DE"/>
+        </w:rPr>
+        <w:t xml:space="preserve"> </w:t>
+      </w:r>
+    </w:p>
+    <w:p>
+      <w:pPr>
+        <w:pStyle w:val="ListParagraph"/>
+        <w:ind w:left="1080"/>
+        <w:rPr>
+          <w:lang w:val="de-DE"/>
+        </w:rPr>
+      </w:pPr>
+    </w:p>
+    <w:p>
+      <w:pPr>
+        <w:ind w:left="360"/>
+        <w:jc w:val="center"/>
+        <w:rPr>
+          <w:sz w:val="24"/>
+          <w:szCs w:val="24"/>
+          <w:lang w:val="de-DE"/>
+        </w:rPr>
+      </w:pPr>
+      <w:r>
+        <w:rPr>
+          <w:noProof/>
+          <w:sz w:val="24"/>
+          <w:szCs w:val="24"/>
+          <w:lang w:val="de-DE"/>
+        </w:rPr>
+        <w:drawing>
+          <wp:inline distT="0" distB="0" distL="0" distR="0" wp14:anchorId="1A58D046" wp14:editId="6A8BA726">
+            <wp:extent cx="4619625" cy="1619250"/>
+            <wp:effectExtent l="0" t="0" r="9525" b="0"/>
+            <wp:docPr id="4" name="Picture 4"/>
+            <wp:cNvGraphicFramePr>
+              <a:graphicFrameLocks xmlns:a="http://schemas.openxmlformats.org/drawingml/2006/main" noChangeAspect="1"/>
+            </wp:cNvGraphicFramePr>
+            <a:graphic xmlns:a="http://schemas.openxmlformats.org/drawingml/2006/main">
+              <a:graphicData uri="http://schemas.openxmlformats.org/drawingml/2006/picture">
+                <pic:pic xmlns:pic="http://schemas.openxmlformats.org/drawingml/2006/picture">
+                  <pic:nvPicPr>
+                    <pic:cNvPr id="0" name="Picture 4"/>
+                    <pic:cNvPicPr>
+                      <a:picLocks noChangeAspect="1" noChangeArrowheads="1"/>
+                    </pic:cNvPicPr>
+                  </pic:nvPicPr>
+                  <pic:blipFill>
+                    <a:blip r:embed="rId7">
+                      <a:extLst>
+                        <a:ext uri="{28A0092B-C50C-407E-A947-70E740481C1C}">
+                          <a14:useLocalDpi xmlns:a14="http://schemas.microsoft.com/office/drawing/2010/main" val="0"/>
+                        </a:ext>
+                      </a:extLst>
+                    </a:blip>
+                    <a:srcRect/>
+                    <a:stretch>
+                      <a:fillRect/>
+                    </a:stretch>
+                  </pic:blipFill>
+                  <pic:spPr bwMode="auto">
+                    <a:xfrm>
+                      <a:off x="0" y="0"/>
+                      <a:ext cx="4619625" cy="1619250"/>
+                    </a:xfrm>
+                    <a:prstGeom prst="rect">
+                      <a:avLst/>
+                    </a:prstGeom>
+                    <a:noFill/>
+                    <a:ln>
+                      <a:noFill/>
+                    </a:ln>
+                  </pic:spPr>
+                </pic:pic>
+              </a:graphicData>
+            </a:graphic>
+          </wp:inline>
+        </w:drawing>
+      </w:r>
+    </w:p>
+    <w:p>
+      <w:pPr>
+        <w:rPr>
+          <w:sz w:val="24"/>
+          <w:szCs w:val="24"/>
+          <w:lang w:val="de-DE"/>
+        </w:rPr>
+      </w:pPr>
+    </w:p>
+    <w:p>
+      <w:pPr>
+        <w:pStyle w:val="Heading1"/>
+        <w:rPr>
+          <w:color w:val="404040" w:themeColor="text1" w:themeTint="BF"/>
+        </w:rPr>
+      </w:pPr>
+      <w:r>
+        <w:rPr>
+          <w:color w:val="404040" w:themeColor="text1" w:themeTint="BF"/>
+        </w:rPr>
+        <w:t xml:space="preserve">In welchem der </w:t>
+      </w:r>
+      <w:proofErr w:type="spellStart"/>
+      <w:r>
+        <w:rPr>
+          <w:color w:val="404040" w:themeColor="text1" w:themeTint="BF"/>
+        </w:rPr>
+        <w:t>Testbench</w:t>
+      </w:r>
+      <w:proofErr w:type="spellEnd"/>
+      <w:r>
+        <w:rPr>
+          <w:color w:val="404040" w:themeColor="text1" w:themeTint="BF"/>
+        </w:rPr>
+        <w:t xml:space="preserve">-Prozesse wird das Takt-, in welchem das </w:t>
+      </w:r>
+      <w:proofErr w:type="spellStart"/>
+      <w:r>
+        <w:rPr>
+          <w:color w:val="404040" w:themeColor="text1" w:themeTint="BF"/>
+        </w:rPr>
+        <w:t>Resetsignal</w:t>
+      </w:r>
+      <w:proofErr w:type="spellEnd"/>
+      <w:r>
+        <w:rPr>
+          <w:color w:val="404040" w:themeColor="text1" w:themeTint="BF"/>
+        </w:rPr>
+        <w:t xml:space="preserve"> </w:t>
+      </w:r>
+      <w:r>
+        <w:rPr>
+          <w:color w:val="404040" w:themeColor="text1" w:themeTint="BF"/>
+        </w:rPr>
+        <w:t>generiert? Beschreiben Sie die Arbeitsweise der beiden Prozesse!</w:t>
+      </w:r>
+    </w:p>
+    <w:p>
+      <w:pPr>
+        <w:pStyle w:val="ListParagraph"/>
+        <w:numPr>
+          <w:ilvl w:val="0"/>
+          <w:numId w:val="2"/>
+        </w:numPr>
+        <w:rPr>
+          <w:sz w:val="24"/>
+          <w:szCs w:val="24"/>
+          <w:lang w:val="de-DE"/>
+        </w:rPr>
+      </w:pPr>
+      <w:r>
+        <w:rPr>
+          <w:sz w:val="24"/>
+          <w:szCs w:val="24"/>
+          <w:lang w:val="de-DE"/>
+        </w:rPr>
+        <w:t xml:space="preserve">Der Takt wird im </w:t>
+      </w:r>
+      <w:proofErr w:type="spellStart"/>
+      <w:r>
+        <w:rPr>
+          <w:i/>
+          <w:iCs/>
+          <w:sz w:val="24"/>
+          <w:szCs w:val="24"/>
+          <w:lang w:val="de-DE"/>
+        </w:rPr>
+        <w:t>clk_process</w:t>
+      </w:r>
+      <w:proofErr w:type="spellEnd"/>
+      <w:r>
+        <w:rPr>
+          <w:sz w:val="24"/>
+          <w:szCs w:val="24"/>
+          <w:lang w:val="de-DE"/>
+        </w:rPr>
+        <w:t xml:space="preserve"> generiert: Dort wird zu Beginn der Takt auf 0 gesetzt nach </w:t>
+      </w:r>
+      <w:r>
+        <w:rPr>
+          <w:sz w:val="24"/>
+          <w:szCs w:val="24"/>
+          <w:lang w:val="de-DE"/>
+        </w:rPr>
+        <w:t>12.5</w:t>
+      </w:r>
+      <w:r>
+        <w:rPr>
+          <w:sz w:val="24"/>
+          <w:szCs w:val="24"/>
+          <w:lang w:val="de-DE"/>
+        </w:rPr>
+        <w:t>ns</w:t>
+      </w:r>
+      <w:r>
+        <w:rPr>
+          <w:sz w:val="24"/>
+          <w:szCs w:val="24"/>
+          <w:lang w:val="de-DE"/>
+        </w:rPr>
+        <w:t xml:space="preserve"> </w:t>
+      </w:r>
+      <w:r>
+        <w:rPr>
+          <w:sz w:val="24"/>
+          <w:szCs w:val="24"/>
+          <w:lang w:val="de-DE"/>
+        </w:rPr>
+        <w:t xml:space="preserve">(halbe Periode) wird er auf 1 gesetzt und schließlich wieder </w:t>
+      </w:r>
+      <w:r>
+        <w:rPr>
+          <w:sz w:val="24"/>
+          <w:szCs w:val="24"/>
+          <w:lang w:val="de-DE"/>
+        </w:rPr>
+        <w:t>12.5</w:t>
+      </w:r>
+      <w:r>
+        <w:rPr>
+          <w:sz w:val="24"/>
+          <w:szCs w:val="24"/>
+          <w:lang w:val="de-DE"/>
+        </w:rPr>
+        <w:t>ns</w:t>
+      </w:r>
+      <w:r>
+        <w:rPr>
+          <w:sz w:val="24"/>
+          <w:szCs w:val="24"/>
+          <w:lang w:val="de-DE"/>
+        </w:rPr>
+        <w:t xml:space="preserve"> </w:t>
+      </w:r>
+      <w:r>
+        <w:rPr>
+          <w:sz w:val="24"/>
+          <w:szCs w:val="24"/>
+          <w:lang w:val="de-DE"/>
+        </w:rPr>
+        <w:t>gewartet. Danach beginnt der Prozess erneut.</w:t>
+      </w:r>
+    </w:p>
+    <w:p>
+      <w:pPr>
+        <w:rPr>
+          <w:sz w:val="24"/>
+          <w:szCs w:val="24"/>
+          <w:lang w:val="de-DE"/>
+        </w:rPr>
+      </w:pPr>
+    </w:p>
+    <w:p>
+      <w:pPr>
+        <w:pStyle w:val="ListParagraph"/>
+        <w:ind w:left="1080"/>
+        <w:jc w:val="center"/>
+        <w:rPr>
+          <w:sz w:val="24"/>
+          <w:szCs w:val="24"/>
+          <w:lang w:val="de-DE"/>
+        </w:rPr>
+      </w:pPr>
+      <w:r>
+        <w:rPr>
+          <w:noProof/>
+          <w:sz w:val="24"/>
+          <w:szCs w:val="24"/>
+          <w:lang w:val="de-DE"/>
+        </w:rPr>
+        <w:drawing>
+          <wp:inline distT="0" distB="0" distL="0" distR="0" wp14:anchorId="684E20FC" wp14:editId="31557B63">
+            <wp:extent cx="2962275" cy="1352550"/>
+            <wp:effectExtent l="0" t="0" r="9525" b="0"/>
+            <wp:docPr id="6" name="Picture 6"/>
+            <wp:cNvGraphicFramePr>
+              <a:graphicFrameLocks xmlns:a="http://schemas.openxmlformats.org/drawingml/2006/main" noChangeAspect="1"/>
+            </wp:cNvGraphicFramePr>
+            <a:graphic xmlns:a="http://schemas.openxmlformats.org/drawingml/2006/main">
+              <a:graphicData uri="http://schemas.openxmlformats.org/drawingml/2006/picture">
+                <pic:pic xmlns:pic="http://schemas.openxmlformats.org/drawingml/2006/picture">
+                  <pic:nvPicPr>
+                    <pic:cNvPr id="0" name="Picture 6"/>
+                    <pic:cNvPicPr>
+                      <a:picLocks noChangeAspect="1" noChangeArrowheads="1"/>
+                    </pic:cNvPicPr>
+                  </pic:nvPicPr>
+                  <pic:blipFill>
+                    <a:blip r:embed="rId8">
+                      <a:extLst>
+                        <a:ext uri="{28A0092B-C50C-407E-A947-70E740481C1C}">
+                          <a14:useLocalDpi xmlns:a14="http://schemas.microsoft.com/office/drawing/2010/main" val="0"/>
+                        </a:ext>
+                      </a:extLst>
+                    </a:blip>
+                    <a:srcRect/>
+                    <a:stretch>
+                      <a:fillRect/>
+                    </a:stretch>
+                  </pic:blipFill>
+                  <pic:spPr bwMode="auto">
+                    <a:xfrm>
+                      <a:off x="0" y="0"/>
+                      <a:ext cx="2962275" cy="1352550"/>
+                    </a:xfrm>
+                    <a:prstGeom prst="rect">
+                      <a:avLst/>
+                    </a:prstGeom>
+                    <a:noFill/>
+                    <a:ln>
+                      <a:noFill/>
+                    </a:ln>
+                  </pic:spPr>
+                </pic:pic>
+              </a:graphicData>
+            </a:graphic>
+          </wp:inline>
+        </w:drawing>
+      </w:r>
+    </w:p>
+    <w:p>
+      <w:pPr>
+        <w:pStyle w:val="ListParagraph"/>
+        <w:ind w:left="1080"/>
+        <w:rPr>
+          <w:sz w:val="24"/>
+          <w:szCs w:val="24"/>
+          <w:lang w:val="de-DE"/>
+        </w:rPr>
+      </w:pPr>
+    </w:p>
+    <w:p>
+      <w:pPr>
+        <w:pStyle w:val="ListParagraph"/>
+        <w:numPr>
+          <w:ilvl w:val="0"/>
+          <w:numId w:val="2"/>
+        </w:numPr>
+        <w:rPr>
+          <w:sz w:val="24"/>
+          <w:szCs w:val="24"/>
+          <w:lang w:val="de-DE"/>
+        </w:rPr>
+      </w:pPr>
+      <w:proofErr w:type="spellStart"/>
+      <w:r>
+        <w:rPr>
+          <w:sz w:val="24"/>
+          <w:szCs w:val="24"/>
+          <w:lang w:val="de-DE"/>
+        </w:rPr>
+        <w:t>Reset</w:t>
+      </w:r>
+      <w:proofErr w:type="spellEnd"/>
+      <w:r>
+        <w:rPr>
+          <w:sz w:val="24"/>
+          <w:szCs w:val="24"/>
+          <w:lang w:val="de-DE"/>
+        </w:rPr>
+        <w:t xml:space="preserve"> wird im </w:t>
+      </w:r>
+      <w:proofErr w:type="spellStart"/>
+      <w:r>
+        <w:rPr>
+          <w:i/>
+          <w:iCs/>
+          <w:sz w:val="24"/>
+          <w:szCs w:val="24"/>
+          <w:lang w:val="de-DE"/>
+        </w:rPr>
+        <w:t>stimulus_process</w:t>
+      </w:r>
+      <w:proofErr w:type="spellEnd"/>
+      <w:r>
+        <w:rPr>
+          <w:sz w:val="24"/>
+          <w:szCs w:val="24"/>
+          <w:lang w:val="de-DE"/>
+        </w:rPr>
+        <w:t xml:space="preserve"> generiert: Dort wird zu Beginn der </w:t>
+      </w:r>
+      <w:proofErr w:type="spellStart"/>
+      <w:r>
+        <w:rPr>
+          <w:sz w:val="24"/>
+          <w:szCs w:val="24"/>
+          <w:lang w:val="de-DE"/>
+        </w:rPr>
+        <w:t>Reset</w:t>
+      </w:r>
+      <w:proofErr w:type="spellEnd"/>
+      <w:r>
+        <w:rPr>
+          <w:sz w:val="24"/>
+          <w:szCs w:val="24"/>
+          <w:lang w:val="de-DE"/>
+        </w:rPr>
+        <w:t xml:space="preserve"> auf 0 gesetzt nach </w:t>
+      </w:r>
+      <w:r>
+        <w:rPr>
+          <w:sz w:val="24"/>
+          <w:szCs w:val="24"/>
+          <w:lang w:val="de-DE"/>
+        </w:rPr>
+        <w:t>50</w:t>
+      </w:r>
+      <w:r>
+        <w:rPr>
+          <w:sz w:val="24"/>
+          <w:szCs w:val="24"/>
+          <w:lang w:val="de-DE"/>
+        </w:rPr>
+        <w:t>ns</w:t>
+      </w:r>
+      <w:r>
+        <w:rPr>
+          <w:sz w:val="24"/>
+          <w:szCs w:val="24"/>
+          <w:lang w:val="de-DE"/>
+        </w:rPr>
+        <w:t xml:space="preserve"> </w:t>
+      </w:r>
+      <w:r>
+        <w:rPr>
+          <w:sz w:val="24"/>
+          <w:szCs w:val="24"/>
+          <w:lang w:val="de-DE"/>
+        </w:rPr>
+        <w:t>(Periode</w:t>
+      </w:r>
+      <w:r>
+        <w:rPr>
+          <w:sz w:val="24"/>
+          <w:szCs w:val="24"/>
+          <w:lang w:val="de-DE"/>
+        </w:rPr>
+        <w:t xml:space="preserve"> * 2</w:t>
+      </w:r>
+      <w:r>
+        <w:rPr>
+          <w:sz w:val="24"/>
+          <w:szCs w:val="24"/>
+          <w:lang w:val="de-DE"/>
+        </w:rPr>
+        <w:t>) wird er auf den invertierten Wert vom Anfang (1) gesetzt. Danach wartet der Prozess, solange bis die Simulation neu startet.</w:t>
+      </w:r>
+    </w:p>
+    <w:p>
+      <w:pPr>
+        <w:rPr>
+          <w:sz w:val="24"/>
+          <w:szCs w:val="24"/>
+          <w:lang w:val="de-DE"/>
+        </w:rPr>
+      </w:pPr>
+    </w:p>
+    <w:p>
+      <w:pPr>
+        <w:ind w:left="720"/>
+        <w:jc w:val="center"/>
+        <w:rPr>
+          <w:sz w:val="24"/>
+          <w:szCs w:val="24"/>
+          <w:lang w:val="de-DE"/>
+        </w:rPr>
+      </w:pPr>
+      <w:r>
+        <w:rPr>
+          <w:noProof/>
+          <w:sz w:val="24"/>
+          <w:szCs w:val="24"/>
+          <w:lang w:val="de-DE"/>
+        </w:rPr>
+        <w:drawing>
+          <wp:inline distT="0" distB="0" distL="0" distR="0" wp14:anchorId="12C46340" wp14:editId="5966A53A">
+            <wp:extent cx="3714750" cy="1524000"/>
+            <wp:effectExtent l="0" t="0" r="0" b="0"/>
+            <wp:docPr id="8" name="Picture 8"/>
+            <wp:cNvGraphicFramePr>
+              <a:graphicFrameLocks xmlns:a="http://schemas.openxmlformats.org/drawingml/2006/main" noChangeAspect="1"/>
+            </wp:cNvGraphicFramePr>
+            <a:graphic xmlns:a="http://schemas.openxmlformats.org/drawingml/2006/main">
+              <a:graphicData uri="http://schemas.openxmlformats.org/drawingml/2006/picture">
+                <pic:pic xmlns:pic="http://schemas.openxmlformats.org/drawingml/2006/picture">
+                  <pic:nvPicPr>
+                    <pic:cNvPr id="0" name="Picture 8"/>
+                    <pic:cNvPicPr>
+                      <a:picLocks noChangeAspect="1" noChangeArrowheads="1"/>
+                    </pic:cNvPicPr>
+                  </pic:nvPicPr>
+                  <pic:blipFill>
+                    <a:blip r:embed="rId9">
+                      <a:extLst>
+                        <a:ext uri="{28A0092B-C50C-407E-A947-70E740481C1C}">
+                          <a14:useLocalDpi xmlns:a14="http://schemas.microsoft.com/office/drawing/2010/main" val="0"/>
+                        </a:ext>
+                      </a:extLst>
+                    </a:blip>
+                    <a:srcRect/>
+                    <a:stretch>
+                      <a:fillRect/>
+                    </a:stretch>
+                  </pic:blipFill>
+                  <pic:spPr bwMode="auto">
+                    <a:xfrm>
+                      <a:off x="0" y="0"/>
+                      <a:ext cx="3714750" cy="1524000"/>
+                    </a:xfrm>
+                    <a:prstGeom prst="rect">
+                      <a:avLst/>
+                    </a:prstGeom>
+                    <a:noFill/>
+                    <a:ln>
+                      <a:noFill/>
+                    </a:ln>
+                  </pic:spPr>
+                </pic:pic>
+              </a:graphicData>
+            </a:graphic>
+          </wp:inline>
+        </w:drawing>
+      </w:r>
+    </w:p>
+    <w:p>
+      <w:pPr>
+        <w:rPr>
+          <w:sz w:val="24"/>
+          <w:szCs w:val="24"/>
+          <w:lang w:val="de-DE"/>
+        </w:rPr>
+      </w:pPr>
+    </w:p>
+    <w:p>
+      <w:pPr>
+        <w:pStyle w:val="Heading1"/>
+        <w:rPr>
+          <w:color w:val="404040" w:themeColor="text1" w:themeTint="BF"/>
+        </w:rPr>
+      </w:pPr>
+      <w:r>
+        <w:rPr>
+          <w:color w:val="404040" w:themeColor="text1" w:themeTint="BF"/>
+        </w:rPr>
+        <w:t>Das FPGA auf dem Laborsystem kann extern mit einer Frequenz von 100 MHz</w:t>
+      </w:r>
+      <w:r>
+        <w:rPr>
+          <w:color w:val="404040" w:themeColor="text1" w:themeTint="BF"/>
+        </w:rPr>
+        <w:t xml:space="preserve"> </w:t>
+      </w:r>
+      <w:r>
+        <w:rPr>
+          <w:color w:val="404040" w:themeColor="text1" w:themeTint="BF"/>
+        </w:rPr>
+        <w:t>getaktet</w:t>
+      </w:r>
+      <w:r>
+        <w:rPr>
+          <w:color w:val="404040" w:themeColor="text1" w:themeTint="BF"/>
+        </w:rPr>
+        <w:t xml:space="preserve"> </w:t>
+      </w:r>
+      <w:r>
+        <w:rPr>
+          <w:color w:val="404040" w:themeColor="text1" w:themeTint="BF"/>
+        </w:rPr>
+        <w:t>werden (siehe Dokumentation zum BASYS3-Board). Welche Periodendauer des Taktes</w:t>
+      </w:r>
+      <w:r>
+        <w:rPr>
+          <w:color w:val="404040" w:themeColor="text1" w:themeTint="BF"/>
+        </w:rPr>
+        <w:t xml:space="preserve"> </w:t>
+      </w:r>
+      <w:r>
+        <w:rPr>
+          <w:color w:val="404040" w:themeColor="text1" w:themeTint="BF"/>
+        </w:rPr>
+        <w:t>ergibt sich daraus? Wo könnten Sie diese Periodendauer im</w:t>
+      </w:r>
+      <w:r>
+        <w:rPr>
+          <w:color w:val="404040" w:themeColor="text1" w:themeTint="BF"/>
+        </w:rPr>
+        <w:t xml:space="preserve"> </w:t>
+      </w:r>
+      <w:r>
+        <w:rPr>
+          <w:color w:val="404040" w:themeColor="text1" w:themeTint="BF"/>
+        </w:rPr>
+        <w:t xml:space="preserve">Quellcode der </w:t>
+      </w:r>
+      <w:proofErr w:type="spellStart"/>
+      <w:r>
+        <w:rPr>
+          <w:color w:val="404040" w:themeColor="text1" w:themeTint="BF"/>
+        </w:rPr>
+        <w:t>Testbench</w:t>
+      </w:r>
+      <w:proofErr w:type="spellEnd"/>
+      <w:r>
+        <w:rPr>
+          <w:color w:val="404040" w:themeColor="text1" w:themeTint="BF"/>
+        </w:rPr>
+        <w:t xml:space="preserve"> einstellen?</w:t>
+      </w:r>
+    </w:p>
+    <w:p>
+      <w:pPr>
+        <w:rPr>
+          <w:lang w:val="de-DE"/>
+        </w:rPr>
+      </w:pPr>
+    </w:p>
+    <w:p>
+      <w:pPr>
+        <w:pStyle w:val="ListParagraph"/>
+        <w:numPr>
+          <w:ilvl w:val="0"/>
+          <w:numId w:val="2"/>
+        </w:numPr>
+        <w:rPr>
+          <w:lang w:val="de-DE"/>
+        </w:rPr>
+      </w:pPr>
+      <w:r>
+        <w:rPr>
+          <w:rFonts w:ascii="Cambria Math" w:hAnsi="Cambria Math" w:cs="Cambria Math"/>
+        </w:rPr>
+        <w:t>𝑻</w:t>
+      </w:r>
+      <w:r>
+        <w:rPr>
+          <w:lang w:val="de-DE"/>
+        </w:rPr>
+        <w:t xml:space="preserve"> = </w:t>
+      </w:r>
+      <w:r>
+        <w:rPr>
+          <w:rFonts w:ascii="Cambria Math" w:hAnsi="Cambria Math" w:cs="Cambria Math"/>
+        </w:rPr>
+        <w:t>𝟏</w:t>
+      </w:r>
+      <w:r>
+        <w:rPr>
+          <w:rFonts w:ascii="Cambria Math" w:hAnsi="Cambria Math" w:cs="Cambria Math"/>
+          <w:lang w:val="de-DE"/>
+        </w:rPr>
+        <w:t xml:space="preserve"> </w:t>
+      </w:r>
+      <w:r>
+        <w:rPr>
+          <w:rFonts w:ascii="Cambria Math" w:hAnsi="Cambria Math" w:cs="Cambria Math"/>
+          <w:lang w:val="de-DE"/>
+        </w:rPr>
+        <w:t>/</w:t>
+      </w:r>
+      <w:r>
+        <w:rPr>
+          <w:lang w:val="de-DE"/>
+        </w:rPr>
+        <w:t xml:space="preserve"> </w:t>
+      </w:r>
+      <w:r>
+        <w:rPr>
+          <w:rFonts w:ascii="Cambria Math" w:hAnsi="Cambria Math" w:cs="Cambria Math"/>
+        </w:rPr>
+        <w:t>𝒇</w:t>
+      </w:r>
+      <w:r>
+        <w:rPr>
+          <w:lang w:val="de-DE"/>
+        </w:rPr>
+        <w:t xml:space="preserve"> = </w:t>
+      </w:r>
+      <w:r>
+        <w:rPr>
+          <w:rFonts w:ascii="Cambria Math" w:hAnsi="Cambria Math" w:cs="Cambria Math"/>
+        </w:rPr>
+        <w:t>𝟏</w:t>
+      </w:r>
+      <w:r>
+        <w:rPr>
+          <w:lang w:val="de-DE"/>
+        </w:rPr>
+        <w:t xml:space="preserve"> </w:t>
+      </w:r>
+      <w:r>
+        <w:rPr>
+          <w:lang w:val="de-DE"/>
+        </w:rPr>
+        <w:t xml:space="preserve">/ </w:t>
+      </w:r>
+      <w:r>
+        <w:rPr>
+          <w:rFonts w:ascii="Cambria Math" w:hAnsi="Cambria Math" w:cs="Cambria Math"/>
+        </w:rPr>
+        <w:t>𝟏𝟎𝟎</w:t>
+      </w:r>
+      <w:r>
+        <w:rPr>
+          <w:lang w:val="de-DE"/>
+        </w:rPr>
+        <w:t xml:space="preserve"> </w:t>
+      </w:r>
+      <w:r>
+        <w:rPr>
+          <w:rFonts w:ascii="Cambria Math" w:hAnsi="Cambria Math" w:cs="Cambria Math"/>
+        </w:rPr>
+        <w:t>𝑴𝑯𝒛</w:t>
+      </w:r>
+      <w:r>
+        <w:rPr>
+          <w:lang w:val="de-DE"/>
+        </w:rPr>
+        <w:t xml:space="preserve"> = </w:t>
+      </w:r>
+      <w:r>
+        <w:rPr>
+          <w:rFonts w:ascii="Cambria Math" w:hAnsi="Cambria Math" w:cs="Cambria Math"/>
+        </w:rPr>
+        <w:t>𝟏𝟎</w:t>
+      </w:r>
+      <w:r>
+        <w:rPr>
+          <w:lang w:val="de-DE"/>
+        </w:rPr>
+        <w:t xml:space="preserve"> </w:t>
+      </w:r>
+      <w:r>
+        <w:rPr>
+          <w:rFonts w:ascii="Cambria Math" w:hAnsi="Cambria Math" w:cs="Cambria Math"/>
+        </w:rPr>
+        <w:t>𝒏𝒔</w:t>
+      </w:r>
+      <w:r>
+        <w:rPr>
+          <w:lang w:val="de-DE"/>
+        </w:rPr>
+        <w:t xml:space="preserve"> </w:t>
+      </w:r>
+    </w:p>
+    <w:p>
+      <w:pPr>
+        <w:pStyle w:val="ListParagraph"/>
+        <w:ind w:left="1080"/>
+        <w:rPr>
+          <w:lang w:val="de-DE"/>
+        </w:rPr>
+      </w:pPr>
+      <w:r>
+        <w:rPr>
+          <w:lang w:val="de-DE"/>
+        </w:rPr>
+        <w:t xml:space="preserve">Einstellungen: </w:t>
+      </w:r>
+      <w:proofErr w:type="spellStart"/>
+      <w:r>
+        <w:rPr>
+          <w:i/>
+          <w:iCs/>
+          <w:lang w:val="de-DE"/>
+        </w:rPr>
+        <w:t>constant</w:t>
+      </w:r>
+      <w:proofErr w:type="spellEnd"/>
+      <w:r>
+        <w:rPr>
+          <w:i/>
+          <w:iCs/>
+          <w:lang w:val="de-DE"/>
+        </w:rPr>
+        <w:t xml:space="preserve"> </w:t>
+      </w:r>
+      <w:proofErr w:type="spellStart"/>
+      <w:r>
+        <w:rPr>
+          <w:i/>
+          <w:iCs/>
+          <w:lang w:val="de-DE"/>
+        </w:rPr>
+        <w:t>clk_</w:t>
+      </w:r>
+      <w:proofErr w:type="gramStart"/>
+      <w:r>
+        <w:rPr>
+          <w:i/>
+          <w:iCs/>
+          <w:lang w:val="de-DE"/>
+        </w:rPr>
+        <w:t>period</w:t>
+      </w:r>
+      <w:proofErr w:type="spellEnd"/>
+      <w:r>
+        <w:rPr>
+          <w:lang w:val="de-DE"/>
+        </w:rPr>
+        <w:t xml:space="preserve"> :</w:t>
+      </w:r>
+      <w:proofErr w:type="gramEnd"/>
+      <w:r>
+        <w:rPr>
+          <w:lang w:val="de-DE"/>
+        </w:rPr>
+        <w:t xml:space="preserve"> time= </w:t>
+      </w:r>
+      <w:r>
+        <w:rPr>
+          <w:lang w:val="de-DE"/>
+        </w:rPr>
+        <w:t>xxx</w:t>
+      </w:r>
+      <w:r>
+        <w:rPr>
+          <w:lang w:val="de-DE"/>
+        </w:rPr>
+        <w:t xml:space="preserve"> </w:t>
+      </w:r>
+      <w:proofErr w:type="spellStart"/>
+      <w:r>
+        <w:rPr>
+          <w:lang w:val="de-DE"/>
+        </w:rPr>
+        <w:t>ns</w:t>
+      </w:r>
+      <w:proofErr w:type="spellEnd"/>
+      <w:r>
+        <w:rPr>
+          <w:lang w:val="de-DE"/>
+        </w:rPr>
+        <w:t xml:space="preserve">. </w:t>
+      </w:r>
+    </w:p>
+    <w:p>
+      <w:pPr>
+        <w:pStyle w:val="ListParagraph"/>
+        <w:ind w:left="1080"/>
+        <w:rPr>
+          <w:lang w:val="de-DE"/>
+        </w:rPr>
+      </w:pPr>
+      <w:r>
+        <w:rPr>
+          <w:lang w:val="de-DE"/>
+        </w:rPr>
+        <w:t>Quellcode-Abschnitt: Zeile 2</w:t>
+      </w:r>
+      <w:r>
+        <w:rPr>
+          <w:lang w:val="de-DE"/>
+        </w:rPr>
+        <w:t>5</w:t>
+      </w:r>
+    </w:p>
+    <w:p>
+      <w:pPr>
+        <w:pStyle w:val="ListParagraph"/>
+        <w:ind w:left="1080"/>
+        <w:rPr>
+          <w:lang w:val="de-DE"/>
+        </w:rPr>
+      </w:pPr>
+    </w:p>
+    <w:p>
+      <w:pPr>
+        <w:pStyle w:val="ListParagraph"/>
+        <w:ind w:left="1080"/>
+        <w:rPr>
+          <w:lang w:val="de-DE"/>
+        </w:rPr>
+      </w:pPr>
+    </w:p>
+    <w:p>
+      <w:pPr>
+        <w:pStyle w:val="ListParagraph"/>
+        <w:ind w:left="1080"/>
+        <w:jc w:val="center"/>
+        <w:rPr>
+          <w:lang w:val="de-DE"/>
+        </w:rPr>
+      </w:pPr>
+      <w:r>
+        <w:rPr>
+          <w:noProof/>
+          <w:lang w:val="de-DE"/>
+        </w:rPr>
+        <w:drawing>
+          <wp:inline distT="0" distB="0" distL="0" distR="0" wp14:anchorId="2008ABD2" wp14:editId="13F3275E">
+            <wp:extent cx="4533900" cy="914400"/>
+            <wp:effectExtent l="0" t="0" r="0" b="0"/>
+            <wp:docPr id="9" name="Picture 9"/>
+            <wp:cNvGraphicFramePr>
+              <a:graphicFrameLocks xmlns:a="http://schemas.openxmlformats.org/drawingml/2006/main" noChangeAspect="1"/>
+            </wp:cNvGraphicFramePr>
+            <a:graphic xmlns:a="http://schemas.openxmlformats.org/drawingml/2006/main">
+              <a:graphicData uri="http://schemas.openxmlformats.org/drawingml/2006/picture">
+                <pic:pic xmlns:pic="http://schemas.openxmlformats.org/drawingml/2006/picture">
+                  <pic:nvPicPr>
+                    <pic:cNvPr id="0" name="Picture 9"/>
+                    <pic:cNvPicPr>
+                      <a:picLocks noChangeAspect="1" noChangeArrowheads="1"/>
+                    </pic:cNvPicPr>
+                  </pic:nvPicPr>
+                  <pic:blipFill>
+                    <a:blip r:embed="rId10">
+                      <a:extLst>
+                        <a:ext uri="{28A0092B-C50C-407E-A947-70E740481C1C}">
+                          <a14:useLocalDpi xmlns:a14="http://schemas.microsoft.com/office/drawing/2010/main" val="0"/>
+                        </a:ext>
+                      </a:extLst>
+                    </a:blip>
+                    <a:srcRect/>
+                    <a:stretch>
+                      <a:fillRect/>
+                    </a:stretch>
+                  </pic:blipFill>
+                  <pic:spPr bwMode="auto">
+                    <a:xfrm>
+                      <a:off x="0" y="0"/>
+                      <a:ext cx="4533900" cy="914400"/>
+                    </a:xfrm>
+                    <a:prstGeom prst="rect">
+                      <a:avLst/>
+                    </a:prstGeom>
+                    <a:noFill/>
+                    <a:ln>
+                      <a:noFill/>
+                    </a:ln>
+                  </pic:spPr>
+                </pic:pic>
+              </a:graphicData>
+            </a:graphic>
+          </wp:inline>
+        </w:drawing>
+      </w:r>
+    </w:p>
+    <w:p>
+      <w:pPr>
+        <w:rPr>
+          <w:lang w:val="de-DE"/>
+        </w:rPr>
+      </w:pPr>
+    </w:p>
+    <w:p>
+      <w:pPr>
+        <w:rPr>
+          <w:sz w:val="24"/>
+          <w:szCs w:val="24"/>
+          <w:lang w:val="de-DE"/>
+        </w:rPr>
+      </w:pPr>
+    </w:p>
+    <w:p>
+      <w:pPr>
+        <w:pStyle w:val="Heading1"/>
+        <w:rPr>
+          <w:color w:val="404040" w:themeColor="text1" w:themeTint="BF"/>
+        </w:rPr>
+      </w:pPr>
+      <w:r>
+        <w:rPr>
+          <w:color w:val="404040" w:themeColor="text1" w:themeTint="BF"/>
+        </w:rPr>
+        <w:t xml:space="preserve">Welchen Signalpegel hat das von der </w:t>
+      </w:r>
+      <w:proofErr w:type="spellStart"/>
+      <w:r>
+        <w:rPr>
+          <w:color w:val="404040" w:themeColor="text1" w:themeTint="BF"/>
+        </w:rPr>
+        <w:t>Testbench</w:t>
+      </w:r>
+      <w:proofErr w:type="spellEnd"/>
+      <w:r>
+        <w:rPr>
+          <w:color w:val="404040" w:themeColor="text1" w:themeTint="BF"/>
+        </w:rPr>
+        <w:t xml:space="preserve"> generierte </w:t>
+      </w:r>
+      <w:proofErr w:type="spellStart"/>
+      <w:r>
+        <w:rPr>
+          <w:color w:val="404040" w:themeColor="text1" w:themeTint="BF"/>
+        </w:rPr>
+        <w:t>Reset</w:t>
+      </w:r>
+      <w:proofErr w:type="spellEnd"/>
+      <w:r>
+        <w:rPr>
+          <w:color w:val="404040" w:themeColor="text1" w:themeTint="BF"/>
+        </w:rPr>
+        <w:t>-Signal in seiner</w:t>
+      </w:r>
+      <w:r>
+        <w:rPr>
+          <w:color w:val="404040" w:themeColor="text1" w:themeTint="BF"/>
+        </w:rPr>
+        <w:t xml:space="preserve"> </w:t>
+      </w:r>
+      <w:r>
+        <w:rPr>
+          <w:color w:val="404040" w:themeColor="text1" w:themeTint="BF"/>
+        </w:rPr>
+        <w:t>aktiven</w:t>
+      </w:r>
+      <w:r>
+        <w:rPr>
+          <w:color w:val="404040" w:themeColor="text1" w:themeTint="BF"/>
+        </w:rPr>
+        <w:t xml:space="preserve"> </w:t>
+      </w:r>
+      <w:r>
+        <w:rPr>
+          <w:color w:val="404040" w:themeColor="text1" w:themeTint="BF"/>
+        </w:rPr>
+        <w:t xml:space="preserve">Phase? Passt der Pegel des </w:t>
+      </w:r>
+      <w:proofErr w:type="spellStart"/>
+      <w:r>
+        <w:rPr>
+          <w:color w:val="404040" w:themeColor="text1" w:themeTint="BF"/>
+        </w:rPr>
+        <w:t>Reset</w:t>
+      </w:r>
+      <w:proofErr w:type="spellEnd"/>
+      <w:r>
+        <w:rPr>
+          <w:color w:val="404040" w:themeColor="text1" w:themeTint="BF"/>
+        </w:rPr>
+        <w:t>-Impulses zu den Anforderungen der</w:t>
+      </w:r>
+      <w:r>
+        <w:rPr>
+          <w:color w:val="404040" w:themeColor="text1" w:themeTint="BF"/>
+        </w:rPr>
+        <w:t xml:space="preserve"> </w:t>
+      </w:r>
+      <w:r>
+        <w:rPr>
+          <w:color w:val="404040" w:themeColor="text1" w:themeTint="BF"/>
+        </w:rPr>
+        <w:t>VHDL</w:t>
+      </w:r>
+      <w:r>
+        <w:rPr>
+          <w:color w:val="404040" w:themeColor="text1" w:themeTint="BF"/>
+        </w:rPr>
+        <w:t xml:space="preserve"> </w:t>
+      </w:r>
+      <w:r>
+        <w:rPr>
+          <w:color w:val="404040" w:themeColor="text1" w:themeTint="BF"/>
+        </w:rPr>
+        <w:t>Komponente, die Sie testen möchten? Wo können Sie ggf. den Signalpegel</w:t>
+      </w:r>
+      <w:r>
+        <w:rPr>
+          <w:color w:val="404040" w:themeColor="text1" w:themeTint="BF"/>
+        </w:rPr>
+        <w:t xml:space="preserve"> </w:t>
+      </w:r>
+      <w:r>
+        <w:rPr>
+          <w:color w:val="404040" w:themeColor="text1" w:themeTint="BF"/>
+        </w:rPr>
+        <w:t xml:space="preserve">des generierten </w:t>
+      </w:r>
+      <w:proofErr w:type="spellStart"/>
+      <w:r>
+        <w:rPr>
+          <w:color w:val="404040" w:themeColor="text1" w:themeTint="BF"/>
+        </w:rPr>
+        <w:t>Reset</w:t>
+      </w:r>
+      <w:proofErr w:type="spellEnd"/>
+      <w:r>
+        <w:rPr>
+          <w:color w:val="404040" w:themeColor="text1" w:themeTint="BF"/>
+        </w:rPr>
+        <w:t>-Signals ändern?</w:t>
+      </w:r>
+    </w:p>
+    <w:p>
+      <w:pPr>
+        <w:pStyle w:val="ListParagraph"/>
+        <w:numPr>
+          <w:ilvl w:val="0"/>
+          <w:numId w:val="2"/>
+        </w:numPr>
+        <w:rPr>
+          <w:sz w:val="24"/>
+          <w:szCs w:val="24"/>
+          <w:lang w:val="de-DE"/>
+        </w:rPr>
+      </w:pPr>
+      <w:r>
+        <w:rPr>
+          <w:sz w:val="24"/>
+          <w:szCs w:val="24"/>
+          <w:lang w:val="de-DE"/>
+        </w:rPr>
+        <w:t xml:space="preserve">In seiner aktiven Phase hat das </w:t>
+      </w:r>
+      <w:proofErr w:type="spellStart"/>
+      <w:r>
+        <w:rPr>
+          <w:sz w:val="24"/>
+          <w:szCs w:val="24"/>
+          <w:lang w:val="de-DE"/>
+        </w:rPr>
+        <w:t>Resetsignal</w:t>
+      </w:r>
+      <w:proofErr w:type="spellEnd"/>
+      <w:r>
+        <w:rPr>
+          <w:sz w:val="24"/>
+          <w:szCs w:val="24"/>
+          <w:lang w:val="de-DE"/>
+        </w:rPr>
+        <w:t xml:space="preserve"> eine 0 (vor Änderung). Nein es passt nicht, da der</w:t>
+      </w:r>
+      <w:r>
+        <w:rPr>
+          <w:sz w:val="24"/>
+          <w:szCs w:val="24"/>
+          <w:lang w:val="de-DE"/>
+        </w:rPr>
+        <w:t xml:space="preserve"> </w:t>
+      </w:r>
+      <w:proofErr w:type="spellStart"/>
+      <w:r>
+        <w:rPr>
+          <w:sz w:val="24"/>
+          <w:szCs w:val="24"/>
+          <w:lang w:val="de-DE"/>
+        </w:rPr>
+        <w:t>Reset</w:t>
+      </w:r>
+      <w:proofErr w:type="spellEnd"/>
+      <w:r>
+        <w:rPr>
+          <w:sz w:val="24"/>
+          <w:szCs w:val="24"/>
+          <w:lang w:val="de-DE"/>
+        </w:rPr>
+        <w:t xml:space="preserve"> </w:t>
+      </w:r>
+      <w:r>
+        <w:rPr>
+          <w:b/>
+          <w:bCs/>
+          <w:sz w:val="24"/>
+          <w:szCs w:val="24"/>
+          <w:lang w:val="de-DE"/>
+        </w:rPr>
+        <w:t>High-aktiv</w:t>
+      </w:r>
+      <w:r>
+        <w:rPr>
+          <w:sz w:val="24"/>
+          <w:szCs w:val="24"/>
+          <w:lang w:val="de-DE"/>
+        </w:rPr>
+        <w:t xml:space="preserve"> ist, somit soll er in seiner aktiven Phase den Pegel 1 haben und in seiner</w:t>
+      </w:r>
+      <w:r>
+        <w:rPr>
+          <w:sz w:val="24"/>
+          <w:szCs w:val="24"/>
+          <w:lang w:val="de-DE"/>
+        </w:rPr>
+        <w:t xml:space="preserve"> </w:t>
+      </w:r>
+      <w:r>
+        <w:rPr>
+          <w:sz w:val="24"/>
+          <w:szCs w:val="24"/>
+          <w:lang w:val="de-DE"/>
+        </w:rPr>
+        <w:t>nicht aktiven</w:t>
+      </w:r>
+      <w:r>
+        <w:rPr>
+          <w:sz w:val="24"/>
+          <w:szCs w:val="24"/>
+          <w:lang w:val="de-DE"/>
+        </w:rPr>
+        <w:t xml:space="preserve"> </w:t>
+      </w:r>
+      <w:r>
+        <w:rPr>
+          <w:sz w:val="24"/>
+          <w:szCs w:val="24"/>
+          <w:lang w:val="de-DE"/>
+        </w:rPr>
+        <w:t>Phase 0.</w:t>
+      </w:r>
+    </w:p>
+    <w:p>
+      <w:pPr>
+        <w:pStyle w:val="ListParagraph"/>
+        <w:ind w:left="1080"/>
+        <w:rPr>
+          <w:sz w:val="24"/>
+          <w:szCs w:val="24"/>
+          <w:lang w:val="de-DE"/>
+        </w:rPr>
+      </w:pPr>
+    </w:p>
+    <w:p>
+      <w:pPr>
+        <w:pStyle w:val="ListParagraph"/>
+        <w:ind w:left="1080"/>
+        <w:jc w:val="center"/>
+        <w:rPr>
+          <w:sz w:val="24"/>
+          <w:szCs w:val="24"/>
+          <w:lang w:val="de-DE"/>
+        </w:rPr>
+      </w:pPr>
+      <w:r>
+        <w:rPr>
+          <w:noProof/>
+          <w:sz w:val="24"/>
+          <w:szCs w:val="24"/>
+          <w:lang w:val="de-DE"/>
+        </w:rPr>
+        <w:drawing>
+          <wp:inline distT="0" distB="0" distL="0" distR="0" wp14:anchorId="21D59F99" wp14:editId="0C3EA716">
+            <wp:extent cx="4695825" cy="1390650"/>
+            <wp:effectExtent l="0" t="0" r="9525" b="0"/>
+            <wp:docPr id="10" name="Picture 10"/>
+            <wp:cNvGraphicFramePr>
+              <a:graphicFrameLocks xmlns:a="http://schemas.openxmlformats.org/drawingml/2006/main" noChangeAspect="1"/>
+            </wp:cNvGraphicFramePr>
+            <a:graphic xmlns:a="http://schemas.openxmlformats.org/drawingml/2006/main">
+              <a:graphicData uri="http://schemas.openxmlformats.org/drawingml/2006/picture">
+                <pic:pic xmlns:pic="http://schemas.openxmlformats.org/drawingml/2006/picture">
+                  <pic:nvPicPr>
+                    <pic:cNvPr id="0" name="Picture 10"/>
+                    <pic:cNvPicPr>
+                      <a:picLocks noChangeAspect="1" noChangeArrowheads="1"/>
+                    </pic:cNvPicPr>
+                  </pic:nvPicPr>
+                  <pic:blipFill>
+                    <a:blip r:embed="rId11">
+                      <a:extLst>
+                        <a:ext uri="{28A0092B-C50C-407E-A947-70E740481C1C}">
+                          <a14:useLocalDpi xmlns:a14="http://schemas.microsoft.com/office/drawing/2010/main" val="0"/>
+                        </a:ext>
+                      </a:extLst>
+                    </a:blip>
+                    <a:srcRect/>
+                    <a:stretch>
+                      <a:fillRect/>
+                    </a:stretch>
+                  </pic:blipFill>
+                  <pic:spPr bwMode="auto">
+                    <a:xfrm>
+                      <a:off x="0" y="0"/>
+                      <a:ext cx="4695825" cy="1390650"/>
+                    </a:xfrm>
+                    <a:prstGeom prst="rect">
+                      <a:avLst/>
+                    </a:prstGeom>
+                    <a:noFill/>
+                    <a:ln>
+                      <a:noFill/>
+                    </a:ln>
+                  </pic:spPr>
+                </pic:pic>
+              </a:graphicData>
+            </a:graphic>
+          </wp:inline>
+        </w:drawing>
+      </w:r>
+    </w:p>
+    <w:p>
+      <w:pPr>
+        <w:pStyle w:val="ListParagraph"/>
+        <w:ind w:left="1080"/>
+        <w:rPr>
+          <w:sz w:val="24"/>
+          <w:szCs w:val="24"/>
+          <w:lang w:val="de-DE"/>
+        </w:rPr>
+      </w:pPr>
+    </w:p>
+    <w:p>
+      <w:pPr>
+        <w:pStyle w:val="ListParagraph"/>
+        <w:ind w:left="1080"/>
+        <w:rPr>
+          <w:sz w:val="24"/>
+          <w:szCs w:val="24"/>
+          <w:lang w:val="de-DE"/>
+        </w:rPr>
+      </w:pPr>
+      <w:r>
+        <w:rPr>
+          <w:sz w:val="24"/>
+          <w:szCs w:val="24"/>
+          <w:lang w:val="de-DE"/>
+        </w:rPr>
+        <w:t xml:space="preserve">Zeile 3+4 (in </w:t>
+      </w:r>
+      <w:r>
+        <w:rPr>
+          <w:sz w:val="24"/>
+          <w:szCs w:val="24"/>
+          <w:lang w:val="de-DE"/>
+        </w:rPr>
+        <w:t>counter4.vhd</w:t>
+      </w:r>
+      <w:r>
+        <w:rPr>
+          <w:sz w:val="24"/>
+          <w:szCs w:val="24"/>
+          <w:lang w:val="de-DE"/>
+        </w:rPr>
+        <w:t xml:space="preserve">) =&gt; </w:t>
+      </w:r>
+      <w:r>
+        <w:rPr>
+          <w:sz w:val="24"/>
+          <w:szCs w:val="24"/>
+          <w:lang w:val="de-DE"/>
+        </w:rPr>
+        <w:t>beweist</w:t>
+      </w:r>
+      <w:r>
+        <w:rPr>
+          <w:sz w:val="24"/>
+          <w:szCs w:val="24"/>
+          <w:lang w:val="de-DE"/>
+        </w:rPr>
+        <w:t>,</w:t>
+      </w:r>
+      <w:r>
+        <w:rPr>
+          <w:sz w:val="24"/>
+          <w:szCs w:val="24"/>
+          <w:lang w:val="de-DE"/>
+        </w:rPr>
+        <w:t xml:space="preserve"> dass der </w:t>
+      </w:r>
+      <w:proofErr w:type="spellStart"/>
+      <w:r>
+        <w:rPr>
+          <w:sz w:val="24"/>
+          <w:szCs w:val="24"/>
+          <w:lang w:val="de-DE"/>
+        </w:rPr>
+        <w:t>Reset</w:t>
+      </w:r>
+      <w:proofErr w:type="spellEnd"/>
+      <w:r>
+        <w:rPr>
+          <w:sz w:val="24"/>
+          <w:szCs w:val="24"/>
+          <w:lang w:val="de-DE"/>
+        </w:rPr>
+        <w:t xml:space="preserve"> High-Aktiv sein muss.</w:t>
+      </w:r>
+    </w:p>
+    <w:p>
+      <w:pPr>
+        <w:rPr>
+          <w:sz w:val="24"/>
+          <w:szCs w:val="24"/>
+          <w:lang w:val="de-DE"/>
+        </w:rPr>
+      </w:pPr>
+    </w:p>
+    <w:p>
+      <w:pPr>
+        <w:pStyle w:val="ListParagraph"/>
+        <w:numPr>
+          <w:ilvl w:val="0"/>
+          <w:numId w:val="2"/>
+        </w:numPr>
+        <w:rPr>
+          <w:sz w:val="24"/>
+          <w:szCs w:val="24"/>
+          <w:lang w:val="de-DE"/>
+        </w:rPr>
+      </w:pPr>
+      <w:r>
+        <w:rPr>
+          <w:sz w:val="24"/>
+          <w:szCs w:val="24"/>
+          <w:lang w:val="de-DE"/>
+        </w:rPr>
+        <w:t>Man kann in Zeile 2</w:t>
+      </w:r>
+      <w:r>
+        <w:rPr>
+          <w:sz w:val="24"/>
+          <w:szCs w:val="24"/>
+          <w:lang w:val="de-DE"/>
+        </w:rPr>
+        <w:t>7 (</w:t>
+      </w:r>
+      <w:r>
+        <w:rPr>
+          <w:sz w:val="24"/>
+          <w:szCs w:val="24"/>
+          <w:lang w:val="de-DE"/>
+        </w:rPr>
+        <w:t>tb_counter4.vhd</w:t>
+      </w:r>
+      <w:r>
+        <w:rPr>
+          <w:sz w:val="24"/>
+          <w:szCs w:val="24"/>
+          <w:lang w:val="de-DE"/>
+        </w:rPr>
+        <w:t xml:space="preserve">) </w:t>
+      </w:r>
+      <w:r>
+        <w:rPr>
+          <w:sz w:val="24"/>
+          <w:szCs w:val="24"/>
+          <w:lang w:val="de-DE"/>
+        </w:rPr>
+        <w:t>der</w:t>
+      </w:r>
+      <w:r>
+        <w:rPr>
+          <w:sz w:val="24"/>
+          <w:szCs w:val="24"/>
+          <w:lang w:val="de-DE"/>
+        </w:rPr>
+        <w:t xml:space="preserve"> </w:t>
+      </w:r>
+      <w:r>
+        <w:rPr>
+          <w:sz w:val="24"/>
+          <w:szCs w:val="24"/>
+          <w:lang w:val="de-DE"/>
+        </w:rPr>
+        <w:t>Konstante:</w:t>
+      </w:r>
+    </w:p>
+    <w:p>
+      <w:pPr>
+        <w:pStyle w:val="ListParagraph"/>
+        <w:ind w:left="1080"/>
+        <w:rPr>
+          <w:sz w:val="24"/>
+          <w:szCs w:val="24"/>
+          <w:lang w:val="de-DE"/>
+        </w:rPr>
+      </w:pPr>
+      <w:r>
+        <w:rPr>
+          <w:sz w:val="24"/>
+          <w:szCs w:val="24"/>
+          <w:lang w:val="de-DE"/>
+        </w:rPr>
+        <w:t xml:space="preserve"> </w:t>
+      </w:r>
+      <w:proofErr w:type="spellStart"/>
+      <w:r>
+        <w:rPr>
+          <w:i/>
+          <w:iCs/>
+          <w:sz w:val="24"/>
+          <w:szCs w:val="24"/>
+          <w:lang w:val="de-DE"/>
+        </w:rPr>
+        <w:t>constant</w:t>
+      </w:r>
+      <w:proofErr w:type="spellEnd"/>
+      <w:r>
+        <w:rPr>
+          <w:i/>
+          <w:iCs/>
+          <w:sz w:val="24"/>
+          <w:szCs w:val="24"/>
+          <w:lang w:val="de-DE"/>
+        </w:rPr>
+        <w:t xml:space="preserve"> </w:t>
+      </w:r>
+      <w:proofErr w:type="spellStart"/>
+      <w:r>
+        <w:rPr>
+          <w:i/>
+          <w:iCs/>
+          <w:sz w:val="24"/>
+          <w:szCs w:val="24"/>
+          <w:lang w:val="de-DE"/>
+        </w:rPr>
+        <w:t>reset_active_level</w:t>
+      </w:r>
+      <w:proofErr w:type="spellEnd"/>
+      <w:r>
+        <w:rPr>
+          <w:i/>
+          <w:iCs/>
+          <w:sz w:val="24"/>
+          <w:szCs w:val="24"/>
+          <w:lang w:val="de-DE"/>
+        </w:rPr>
+        <w:t xml:space="preserve"> </w:t>
+      </w:r>
+      <w:r>
+        <w:rPr>
+          <w:sz w:val="24"/>
+          <w:szCs w:val="24"/>
+          <w:lang w:val="de-DE"/>
+        </w:rPr>
+        <w:t>einen gewünschten Wert zuweisen</w:t>
+      </w:r>
+      <w:r>
+        <w:rPr>
+          <w:i/>
+          <w:iCs/>
+          <w:sz w:val="24"/>
+          <w:szCs w:val="24"/>
+          <w:lang w:val="de-DE"/>
+        </w:rPr>
+        <w:t>.</w:t>
+      </w:r>
+    </w:p>
+    <w:p>
+      <w:pPr>
+        <w:pStyle w:val="ListParagraph"/>
+        <w:ind w:left="1080"/>
+        <w:rPr>
+          <w:sz w:val="24"/>
+          <w:szCs w:val="24"/>
+          <w:lang w:val="de-DE"/>
+        </w:rPr>
+      </w:pPr>
+    </w:p>
+    <w:p>
+      <w:pPr>
+        <w:pStyle w:val="ListParagraph"/>
+        <w:ind w:left="1080"/>
+        <w:jc w:val="center"/>
+        <w:rPr>
+          <w:sz w:val="24"/>
+          <w:szCs w:val="24"/>
+          <w:lang w:val="de-DE"/>
+        </w:rPr>
+      </w:pPr>
+      <w:r>
+        <w:rPr>
+          <w:noProof/>
+          <w:lang w:val="de-DE"/>
+        </w:rPr>
+        <w:drawing>
+          <wp:inline distT="0" distB="0" distL="0" distR="0" wp14:anchorId="50BCF3BB" wp14:editId="7BDF2BB7">
+            <wp:extent cx="4533900" cy="914400"/>
+            <wp:effectExtent l="0" t="0" r="0" b="0"/>
+            <wp:docPr id="11" name="Picture 11"/>
+            <wp:cNvGraphicFramePr>
+              <a:graphicFrameLocks xmlns:a="http://schemas.openxmlformats.org/drawingml/2006/main" noChangeAspect="1"/>
+            </wp:cNvGraphicFramePr>
+            <a:graphic xmlns:a="http://schemas.openxmlformats.org/drawingml/2006/main">
+              <a:graphicData uri="http://schemas.openxmlformats.org/drawingml/2006/picture">
+                <pic:pic xmlns:pic="http://schemas.openxmlformats.org/drawingml/2006/picture">
+                  <pic:nvPicPr>
+                    <pic:cNvPr id="0" name="Picture 9"/>
+                    <pic:cNvPicPr>
+                      <a:picLocks noChangeAspect="1" noChangeArrowheads="1"/>
+                    </pic:cNvPicPr>
+                  </pic:nvPicPr>
+                  <pic:blipFill>
+                    <a:blip r:embed="rId10">
+                      <a:extLst>
+                        <a:ext uri="{28A0092B-C50C-407E-A947-70E740481C1C}">
+                          <a14:useLocalDpi xmlns:a14="http://schemas.microsoft.com/office/drawing/2010/main" val="0"/>
+                        </a:ext>
+                      </a:extLst>
+                    </a:blip>
+                    <a:srcRect/>
+                    <a:stretch>
+                      <a:fillRect/>
+                    </a:stretch>
+                  </pic:blipFill>
+                  <pic:spPr bwMode="auto">
+                    <a:xfrm>
+                      <a:off x="0" y="0"/>
+                      <a:ext cx="4533900" cy="914400"/>
+                    </a:xfrm>
+                    <a:prstGeom prst="rect">
+                      <a:avLst/>
+                    </a:prstGeom>
+                    <a:noFill/>
+                    <a:ln>
+                      <a:noFill/>
+                    </a:ln>
+                  </pic:spPr>
+                </pic:pic>
+              </a:graphicData>
+            </a:graphic>
+          </wp:inline>
+        </w:drawing>
+      </w:r>
+    </w:p>
+    <w:p>
+      <w:pPr>
+        <w:rPr>
+          <w:sz w:val="24"/>
+          <w:szCs w:val="24"/>
+          <w:lang w:val="de-DE"/>
+        </w:rPr>
+      </w:pPr>
+    </w:p>
+    <w:p>
+      <w:pPr>
+        <w:pStyle w:val="Heading1"/>
+        <w:rPr>
+          <w:color w:val="404040" w:themeColor="text1" w:themeTint="BF"/>
+        </w:rPr>
+      </w:pPr>
+      <w:r>
+        <w:rPr>
+          <w:color w:val="404040" w:themeColor="text1" w:themeTint="BF"/>
+        </w:rPr>
+        <w:t xml:space="preserve">Wie können Sie den Taktgeber des Peripherieboards mit einem </w:t>
+      </w:r>
+      <w:proofErr w:type="spellStart"/>
+      <w:r>
+        <w:rPr>
+          <w:color w:val="404040" w:themeColor="text1" w:themeTint="BF"/>
+        </w:rPr>
+        <w:t>FPGAAnschlusspin</w:t>
+      </w:r>
+      <w:proofErr w:type="spellEnd"/>
+      <w:r>
+        <w:rPr>
+          <w:color w:val="404040" w:themeColor="text1" w:themeTint="BF"/>
+        </w:rPr>
+        <w:t xml:space="preserve"> </w:t>
+      </w:r>
+      <w:r>
+        <w:rPr>
+          <w:color w:val="404040" w:themeColor="text1" w:themeTint="BF"/>
+        </w:rPr>
+        <w:t>verbinden?</w:t>
+      </w:r>
+    </w:p>
+    <w:p>
+      <w:pPr>
+        <w:pStyle w:val="ListParagraph"/>
+        <w:numPr>
+          <w:ilvl w:val="0"/>
+          <w:numId w:val="2"/>
+        </w:numPr>
+        <w:rPr>
+          <w:lang w:val="de-DE"/>
+        </w:rPr>
+      </w:pPr>
+      <w:r>
+        <w:rPr>
+          <w:lang w:val="de-DE"/>
+        </w:rPr>
+        <w:t xml:space="preserve">Um den Taktgeber des </w:t>
+      </w:r>
+      <w:r>
+        <w:rPr>
+          <w:lang w:val="de-DE"/>
+        </w:rPr>
+        <w:t>Peripherieboards</w:t>
+      </w:r>
+      <w:r>
+        <w:rPr>
+          <w:lang w:val="de-DE"/>
+        </w:rPr>
+        <w:t xml:space="preserve"> mit einem </w:t>
+      </w:r>
+      <w:proofErr w:type="spellStart"/>
+      <w:r>
+        <w:rPr>
+          <w:lang w:val="de-DE"/>
+        </w:rPr>
+        <w:t>FPGAAnschlusspin</w:t>
+      </w:r>
+      <w:proofErr w:type="spellEnd"/>
+      <w:r>
+        <w:rPr>
+          <w:lang w:val="de-DE"/>
+        </w:rPr>
+        <w:t xml:space="preserve"> zu verbinden, kann man die </w:t>
+      </w:r>
+      <w:r>
+        <w:rPr>
+          <w:lang w:val="de-DE"/>
+        </w:rPr>
+        <w:t>sogenannte</w:t>
+      </w:r>
+      <w:r>
+        <w:rPr>
+          <w:lang w:val="de-DE"/>
+        </w:rPr>
+        <w:t xml:space="preserve"> </w:t>
+      </w:r>
+      <w:proofErr w:type="spellStart"/>
+      <w:r>
+        <w:rPr>
+          <w:i/>
+          <w:iCs/>
+          <w:lang w:val="de-DE"/>
+        </w:rPr>
+        <w:t>Constraints</w:t>
+      </w:r>
+      <w:proofErr w:type="spellEnd"/>
+      <w:r>
+        <w:rPr>
+          <w:i/>
+          <w:iCs/>
+          <w:lang w:val="de-DE"/>
+        </w:rPr>
+        <w:t xml:space="preserve"> (Randbedingungen)</w:t>
+      </w:r>
+      <w:r>
+        <w:rPr>
+          <w:lang w:val="de-DE"/>
+        </w:rPr>
+        <w:t xml:space="preserve"> festlege</w:t>
+      </w:r>
+      <w:r>
+        <w:rPr>
+          <w:lang w:val="de-DE"/>
+        </w:rPr>
+        <w:t>n.</w:t>
+      </w:r>
+    </w:p>
+    <w:p>
+      <w:pPr>
+        <w:rPr>
+          <w:lang w:val="de-DE"/>
+        </w:rPr>
+      </w:pPr>
+    </w:p>
+    <w:p>
+      <w:pPr>
+        <w:rPr>
+          <w:lang w:val="de-DE"/>
+        </w:rPr>
+      </w:pPr>
+    </w:p>
+    <w:p>
+      <w:pPr>
+        <w:rPr>
+          <w:lang w:val="de-DE"/>
+        </w:rPr>
+      </w:pPr>
+      <w:r>
+        <w:rPr>
+          <w:lang w:val="de-DE"/>
+        </w:rPr>
+        <w:t>V4)</w:t>
+      </w:r>
+    </w:p>
+    <w:p>
+      <w:pPr>
+        <w:jc w:val="center"/>
+        <w:rPr>
+          <w:lang w:val="de-DE"/>
+        </w:rPr>
+      </w:pPr>
+      <w:r>
+        <w:rPr>
+          <w:noProof/>
+          <w:lang w:val="de-DE"/>
+        </w:rPr>
+        <w:drawing>
+          <wp:inline distT="0" distB="0" distL="0" distR="0" wp14:anchorId="45066138" wp14:editId="4D407209">
+            <wp:extent cx="6848475" cy="2905125"/>
+            <wp:effectExtent l="0" t="0" r="9525" b="9525"/>
+            <wp:docPr id="12" name="Picture 12"/>
+            <wp:cNvGraphicFramePr>
+              <a:graphicFrameLocks xmlns:a="http://schemas.openxmlformats.org/drawingml/2006/main" noChangeAspect="1"/>
+            </wp:cNvGraphicFramePr>
+            <a:graphic xmlns:a="http://schemas.openxmlformats.org/drawingml/2006/main">
+              <a:graphicData uri="http://schemas.openxmlformats.org/drawingml/2006/picture">
+                <pic:pic xmlns:pic="http://schemas.openxmlformats.org/drawingml/2006/picture">
+                  <pic:nvPicPr>
+                    <pic:cNvPr id="0" name="Picture 11"/>
+                    <pic:cNvPicPr>
+                      <a:picLocks noChangeAspect="1" noChangeArrowheads="1"/>
+                    </pic:cNvPicPr>
+                  </pic:nvPicPr>
+                  <pic:blipFill>
+                    <a:blip r:embed="rId12">
+                      <a:extLst>
+                        <a:ext uri="{28A0092B-C50C-407E-A947-70E740481C1C}">
+                          <a14:useLocalDpi xmlns:a14="http://schemas.microsoft.com/office/drawing/2010/main" val="0"/>
+                        </a:ext>
+                      </a:extLst>
+                    </a:blip>
+                    <a:srcRect/>
+                    <a:stretch>
+                      <a:fillRect/>
+                    </a:stretch>
+                  </pic:blipFill>
+                  <pic:spPr bwMode="auto">
+                    <a:xfrm>
+                      <a:off x="0" y="0"/>
+                      <a:ext cx="6848475" cy="2905125"/>
+                    </a:xfrm>
+                    <a:prstGeom prst="rect">
+                      <a:avLst/>
+                    </a:prstGeom>
+                    <a:noFill/>
+                    <a:ln>
+                      <a:noFill/>
+                    </a:ln>
+                  </pic:spPr>
+                </pic:pic>
+              </a:graphicData>
+            </a:graphic>
+          </wp:inline>
+        </w:drawing>
+      </w:r>
+    </w:p>
+    <w:p>
+      <w:pPr>
+        <w:rPr>
+          <w:sz w:val="24"/>
+          <w:szCs w:val="24"/>
+          <w:lang w:val="de-DE"/>
+        </w:rPr>
+      </w:pPr>
+    </w:p>
+    <w:p>
+      <w:pPr>
+        <w:rPr>
+          <w:sz w:val="24"/>
+          <w:szCs w:val="24"/>
+          <w:lang w:val="de-DE"/>
+        </w:rPr>
+      </w:pPr>
+    </w:p>
+    <w:p>
+      <w:pPr>
+        <w:rPr>
+          <w:sz w:val="24"/>
+          <w:szCs w:val="24"/>
+          <w:lang w:val="de-DE"/>
+        </w:rPr>
+      </w:pPr>
+    </w:p>
+    <w:p>
+      <w:pPr>
+        <w:rPr>
+          <w:sz w:val="24"/>
+          <w:szCs w:val="24"/>
+          <w:lang w:val="de-DE"/>
+        </w:rPr>
+      </w:pPr>
+    </w:p>
+    <w:p>
+      <w:pPr>
+        <w:rPr>
+          <w:sz w:val="24"/>
+          <w:szCs w:val="24"/>
+          <w:lang w:val="de-DE"/>
+        </w:rPr>
+      </w:pPr>
+    </w:p>
+    <w:p>
+      <w:pPr>
         <w:rPr>
           <w:sz w:val="24"/>
           <w:szCs w:val="24"/>
@@ -130,7 +2780,7 @@
     </w:p>
     <w:sectPr>
       <w:pgSz w:w="12240" w:h="15840"/>
-      <w:pgMar w:top="1417" w:right="1417" w:bottom="1134" w:left="1417" w:header="720" w:footer="720" w:gutter="0"/>
+      <w:pgMar w:top="720" w:right="720" w:bottom="720" w:left="720" w:header="720" w:footer="720" w:gutter="0"/>
       <w:cols w:space="720"/>
       <w:docGrid w:linePitch="360"/>
     </w:sectPr>
@@ -141,12 +2791,126 @@
 <file path=word/numbering.xml><?xml version="1.0" encoding="utf-8"?>
 <w:numbering xmlns:wpc="http://schemas.microsoft.com/office/word/2010/wordprocessingCanvas" xmlns:cx="http://schemas.microsoft.com/office/drawing/2014/chartex" xmlns:cx1="http://schemas.microsoft.com/office/drawing/2015/9/8/chartex" xmlns:cx2="http://schemas.microsoft.com/office/drawing/2015/10/21/chartex" xmlns:cx3="http://schemas.microsoft.com/office/drawing/2016/5/9/chartex" xmlns:cx4="http://schemas.microsoft.com/office/drawing/2016/5/10/chartex" xmlns:cx5="http://schemas.microsoft.com/office/drawing/2016/5/11/chartex" xmlns:cx6="http://schemas.microsoft.com/office/drawing/2016/5/12/chartex" xmlns:cx7="http://schemas.microsoft.com/office/drawing/2016/5/13/chartex" xmlns:cx8="http://schemas.microsoft.com/office/drawing/2016/5/14/chartex" xmlns:mc="http://schemas.openxmlformats.org/markup-compatibility/2006" xmlns:aink="http://schemas.microsoft.com/office/drawing/2016/ink" xmlns:am3d="http://schemas.microsoft.com/office/drawing/2017/model3d" xmlns:o="urn:schemas-microsoft-com:office:office" xmlns:r="http://schemas.openxmlformats.org/officeDocument/2006/relationships" xmlns:m="http://schemas.openxmlformats.org/officeDocument/2006/math" xmlns:v="urn:schemas-microsoft-com:vml" xmlns:wp14="http://schemas.microsoft.com/office/word/2010/wordprocessingDrawing" xmlns:wp="http://schemas.openxmlformats.org/drawingml/2006/wordprocessingDrawing" xmlns:w10="urn:schemas-microsoft-com:office:word" xmlns:w="http://schemas.openxmlformats.org/wordprocessingml/2006/main" xmlns:w14="http://schemas.microsoft.com/office/word/2010/wordml" xmlns:w15="http://schemas.microsoft.com/office/word/2012/wordml" xmlns:w16cex="http://schemas.microsoft.com/office/word/2018/wordml/cex" xmlns:w16cid="http://schemas.microsoft.com/office/word/2016/wordml/cid" xmlns:w16="http://schemas.microsoft.com/office/word/2018/wordml" xmlns:w16sdtdh="http://schemas.microsoft.com/office/word/2020/wordml/sdtdatahash" xmlns:w16se="http://schemas.microsoft.com/office/word/2015/wordml/symex" xmlns:wpg="http://schemas.microsoft.com/office/word/2010/wordprocessingGroup" xmlns:wpi="http://schemas.microsoft.com/office/word/2010/wordprocessingInk" xmlns:wne="http://schemas.microsoft.com/office/word/2006/wordml" xmlns:wps="http://schemas.microsoft.com/office/word/2010/wordprocessingShape" mc:Ignorable="w14 w15 w16se w16cid w16 w16cex w16sdtdh wp14">
   <w:abstractNum w:abstractNumId="0" w15:restartNumberingAfterBreak="0">
+    <w:nsid w:val="0C8E6365"/>
+    <w:multiLevelType w:val="hybridMultilevel"/>
+    <w:tmpl w:val="B08C7FE2"/>
+    <w:lvl w:ilvl="0" w:tplc="5F023398">
+      <w:start w:val="7"/>
+      <w:numFmt w:val="bullet"/>
+      <w:lvlText w:val=""/>
+      <w:lvlJc w:val="left"/>
+      <w:pPr>
+        <w:ind w:left="1080" w:hanging="360"/>
+      </w:pPr>
+      <w:rPr>
+        <w:rFonts w:ascii="Wingdings" w:eastAsiaTheme="minorHAnsi" w:hAnsi="Wingdings" w:cstheme="minorBidi" w:hint="default"/>
+      </w:rPr>
+    </w:lvl>
+    <w:lvl w:ilvl="1" w:tplc="04090003" w:tentative="1">
+      <w:start w:val="1"/>
+      <w:numFmt w:val="bullet"/>
+      <w:lvlText w:val="o"/>
+      <w:lvlJc w:val="left"/>
+      <w:pPr>
+        <w:ind w:left="1800" w:hanging="360"/>
+      </w:pPr>
+      <w:rPr>
+        <w:rFonts w:ascii="Courier New" w:hAnsi="Courier New" w:cs="Courier New" w:hint="default"/>
+      </w:rPr>
+    </w:lvl>
+    <w:lvl w:ilvl="2" w:tplc="04090005" w:tentative="1">
+      <w:start w:val="1"/>
+      <w:numFmt w:val="bullet"/>
+      <w:lvlText w:val=""/>
+      <w:lvlJc w:val="left"/>
+      <w:pPr>
+        <w:ind w:left="2520" w:hanging="360"/>
+      </w:pPr>
+      <w:rPr>
+        <w:rFonts w:ascii="Wingdings" w:hAnsi="Wingdings" w:hint="default"/>
+      </w:rPr>
+    </w:lvl>
+    <w:lvl w:ilvl="3" w:tplc="04090001" w:tentative="1">
+      <w:start w:val="1"/>
+      <w:numFmt w:val="bullet"/>
+      <w:lvlText w:val=""/>
+      <w:lvlJc w:val="left"/>
+      <w:pPr>
+        <w:ind w:left="3240" w:hanging="360"/>
+      </w:pPr>
+      <w:rPr>
+        <w:rFonts w:ascii="Symbol" w:hAnsi="Symbol" w:hint="default"/>
+      </w:rPr>
+    </w:lvl>
+    <w:lvl w:ilvl="4" w:tplc="04090003" w:tentative="1">
+      <w:start w:val="1"/>
+      <w:numFmt w:val="bullet"/>
+      <w:lvlText w:val="o"/>
+      <w:lvlJc w:val="left"/>
+      <w:pPr>
+        <w:ind w:left="3960" w:hanging="360"/>
+      </w:pPr>
+      <w:rPr>
+        <w:rFonts w:ascii="Courier New" w:hAnsi="Courier New" w:cs="Courier New" w:hint="default"/>
+      </w:rPr>
+    </w:lvl>
+    <w:lvl w:ilvl="5" w:tplc="04090005" w:tentative="1">
+      <w:start w:val="1"/>
+      <w:numFmt w:val="bullet"/>
+      <w:lvlText w:val=""/>
+      <w:lvlJc w:val="left"/>
+      <w:pPr>
+        <w:ind w:left="4680" w:hanging="360"/>
+      </w:pPr>
+      <w:rPr>
+        <w:rFonts w:ascii="Wingdings" w:hAnsi="Wingdings" w:hint="default"/>
+      </w:rPr>
+    </w:lvl>
+    <w:lvl w:ilvl="6" w:tplc="04090001" w:tentative="1">
+      <w:start w:val="1"/>
+      <w:numFmt w:val="bullet"/>
+      <w:lvlText w:val=""/>
+      <w:lvlJc w:val="left"/>
+      <w:pPr>
+        <w:ind w:left="5400" w:hanging="360"/>
+      </w:pPr>
+      <w:rPr>
+        <w:rFonts w:ascii="Symbol" w:hAnsi="Symbol" w:hint="default"/>
+      </w:rPr>
+    </w:lvl>
+    <w:lvl w:ilvl="7" w:tplc="04090003" w:tentative="1">
+      <w:start w:val="1"/>
+      <w:numFmt w:val="bullet"/>
+      <w:lvlText w:val="o"/>
+      <w:lvlJc w:val="left"/>
+      <w:pPr>
+        <w:ind w:left="6120" w:hanging="360"/>
+      </w:pPr>
+      <w:rPr>
+        <w:rFonts w:ascii="Courier New" w:hAnsi="Courier New" w:cs="Courier New" w:hint="default"/>
+      </w:rPr>
+    </w:lvl>
+    <w:lvl w:ilvl="8" w:tplc="04090005" w:tentative="1">
+      <w:start w:val="1"/>
+      <w:numFmt w:val="bullet"/>
+      <w:lvlText w:val=""/>
+      <w:lvlJc w:val="left"/>
+      <w:pPr>
+        <w:ind w:left="6840" w:hanging="360"/>
+      </w:pPr>
+      <w:rPr>
+        <w:rFonts w:ascii="Wingdings" w:hAnsi="Wingdings" w:hint="default"/>
+      </w:rPr>
+    </w:lvl>
+  </w:abstractNum>
+  <w:abstractNum w:abstractNumId="1" w15:restartNumberingAfterBreak="0">
     <w:nsid w:val="3A5625F7"/>
     <w:multiLevelType w:val="hybridMultilevel"/>
-    <w:tmpl w:val="98600618"/>
-    <w:lvl w:ilvl="0" w:tplc="04090017">
+    <w:tmpl w:val="546AE11C"/>
+    <w:lvl w:ilvl="0" w:tplc="94B2DCCC">
       <w:start w:val="1"/>
       <w:numFmt w:val="lowerLetter"/>
+      <w:pStyle w:val="Heading1"/>
       <w:lvlText w:val="%1)"/>
       <w:lvlJc w:val="left"/>
       <w:pPr>
@@ -230,6 +2994,9 @@
     </w:lvl>
   </w:abstractNum>
   <w:num w:numId="1">
+    <w:abstractNumId w:val="1"/>
+  </w:num>
+  <w:num w:numId="2">
     <w:abstractNumId w:val="0"/>
   </w:num>
 </w:numbering>
@@ -633,6 +3400,28 @@
   <w:style w:type="paragraph" w:default="1" w:styleId="Normal">
     <w:name w:val="Normal"/>
     <w:qFormat/>
+    <w:rsid w:val="00074EAD"/>
+  </w:style>
+  <w:style w:type="paragraph" w:styleId="Heading1">
+    <w:name w:val="heading 1"/>
+    <w:basedOn w:val="ListParagraph"/>
+    <w:next w:val="Normal"/>
+    <w:link w:val="Heading1Char"/>
+    <w:uiPriority w:val="9"/>
+    <w:qFormat/>
+    <w:rsid w:val="0061466A"/>
+    <w:pPr>
+      <w:numPr>
+        <w:numId w:val="1"/>
+      </w:numPr>
+      <w:outlineLvl w:val="0"/>
+    </w:pPr>
+    <w:rPr>
+      <w:color w:val="404040" w:themeColor="text1" w:themeTint="BF"/>
+      <w:sz w:val="24"/>
+      <w:szCs w:val="24"/>
+      <w:lang w:val="de-DE"/>
+    </w:rPr>
   </w:style>
   <w:style w:type="character" w:default="1" w:styleId="DefaultParagraphFont">
     <w:name w:val="Default Paragraph Font"/>
@@ -671,6 +3460,19 @@
       <w:ind w:left="720"/>
       <w:contextualSpacing/>
     </w:pPr>
+  </w:style>
+  <w:style w:type="character" w:customStyle="1" w:styleId="Heading1Char">
+    <w:name w:val="Heading 1 Char"/>
+    <w:basedOn w:val="DefaultParagraphFont"/>
+    <w:link w:val="Heading1"/>
+    <w:uiPriority w:val="9"/>
+    <w:rsid w:val="0061466A"/>
+    <w:rPr>
+      <w:color w:val="404040" w:themeColor="text1" w:themeTint="BF"/>
+      <w:sz w:val="24"/>
+      <w:szCs w:val="24"/>
+      <w:lang w:val="de-DE"/>
+    </w:rPr>
   </w:style>
 </w:styles>
 </file>

</xml_diff>